<commit_message>
fixed data pipeline, adding haskell readme
</commit_message>
<xml_diff>
--- a/data/Alphabetical_Codebook.docx
+++ b/data/Alphabetical_Codebook.docx
@@ -57,7 +57,7 @@
         <w:ind w:left="200"/>
       </w:pPr>
       <w:r>
-        <w:t>Report created by dyg on Oct 8, 2017</w:t>
+        <w:t>Report created by dyg on Oct 12, 2017</w:t>
       </w:r>
     </w:p>
     <w:p>
@@ -148,7 +148,7 @@
               <a:graphicData uri="http://schemas.openxmlformats.org/drawingml/2006/picture">
                 <pic:pic xmlns:pic="http://schemas.openxmlformats.org/drawingml/2006/picture">
                   <pic:nvPicPr>
-                    <pic:cNvPr id="529752202" name=""/>
+                    <pic:cNvPr id="1481003808" name=""/>
                     <pic:cNvPicPr/>
                   </pic:nvPicPr>
                   <pic:blipFill>
@@ -294,7 +294,7 @@
               <a:graphicData uri="http://schemas.openxmlformats.org/drawingml/2006/picture">
                 <pic:pic xmlns:pic="http://schemas.openxmlformats.org/drawingml/2006/picture">
                   <pic:nvPicPr>
-                    <pic:cNvPr id="572005069" name=""/>
+                    <pic:cNvPr id="408529481" name=""/>
                     <pic:cNvPicPr/>
                   </pic:nvPicPr>
                   <pic:blipFill>
@@ -440,7 +440,7 @@
               <a:graphicData uri="http://schemas.openxmlformats.org/drawingml/2006/picture">
                 <pic:pic xmlns:pic="http://schemas.openxmlformats.org/drawingml/2006/picture">
                   <pic:nvPicPr>
-                    <pic:cNvPr id="9105426" name=""/>
+                    <pic:cNvPr id="1152426346" name=""/>
                     <pic:cNvPicPr/>
                   </pic:nvPicPr>
                   <pic:blipFill>
@@ -586,7 +586,7 @@
               <a:graphicData uri="http://schemas.openxmlformats.org/drawingml/2006/picture">
                 <pic:pic xmlns:pic="http://schemas.openxmlformats.org/drawingml/2006/picture">
                   <pic:nvPicPr>
-                    <pic:cNvPr id="828073549" name=""/>
+                    <pic:cNvPr id="185411427" name=""/>
                     <pic:cNvPicPr/>
                   </pic:nvPicPr>
                   <pic:blipFill>
@@ -732,7 +732,7 @@
               <a:graphicData uri="http://schemas.openxmlformats.org/drawingml/2006/picture">
                 <pic:pic xmlns:pic="http://schemas.openxmlformats.org/drawingml/2006/picture">
                   <pic:nvPicPr>
-                    <pic:cNvPr id="260644699" name=""/>
+                    <pic:cNvPr id="10530059" name=""/>
                     <pic:cNvPicPr/>
                   </pic:nvPicPr>
                   <pic:blipFill>
@@ -806,60 +806,6 @@
       <w:r>
         <w:rPr>
           <w:i w:val="0"/>
-          <w:color w:val="8C32A0"/>
-        </w:rPr>
-        <w:t>●</w:t>
-      </w:r>
-      <w:r>
-        <w:rPr>
-          <w:i w:val="0"/>
-        </w:rPr>
-        <w:t xml:space="preserve"> ADT</w:t>
-      </w:r>
-    </w:p>
-    <w:p>
-      <w:pPr>
-        <w:pStyle w:val="Text"/>
-        <w:spacing w:before="0" w:after="300"/>
-        <w:ind w:left="200"/>
-      </w:pPr>
-      <w:r>
-        <w:rPr>
-          <w:b/>
-          <w:bCs/>
-        </w:rPr>
-        <w:t xml:space="preserve">Created: </w:t>
-      </w:r>
-      <w:r>
-        <w:t xml:space="preserve">8/3/17 by dyg, </w:t>
-      </w:r>
-      <w:r>
-        <w:rPr>
-          <w:b/>
-          <w:bCs/>
-        </w:rPr>
-        <w:t xml:space="preserve">Modified: </w:t>
-      </w:r>
-      <w:r>
-        <w:t>8/8/17 by dyg</w:t>
-      </w:r>
-    </w:p>
-    <w:p>
-      <w:pPr>
-        <w:pStyle w:val="Heading1"/>
-        <w:keepNext w:val="0"/>
-        <w:spacing w:before="0" w:after="120"/>
-        <w:outlineLvl w:val="9"/>
-        <w:rPr>
-          <w:b/>
-          <w:bCs/>
-          <w:sz w:val="24"/>
-          <w:szCs w:val="24"/>
-        </w:rPr>
-      </w:pPr>
-      <w:r>
-        <w:rPr>
-          <w:i w:val="0"/>
           <w:color w:val="FF7800"/>
         </w:rPr>
         <w:t>●</w:t>
@@ -932,7 +878,7 @@
               <a:graphicData uri="http://schemas.openxmlformats.org/drawingml/2006/picture">
                 <pic:pic xmlns:pic="http://schemas.openxmlformats.org/drawingml/2006/picture">
                   <pic:nvPicPr>
-                    <pic:cNvPr id="185371847" name=""/>
+                    <pic:cNvPr id="1832686675" name=""/>
                     <pic:cNvPicPr/>
                   </pic:nvPicPr>
                   <pic:blipFill>
@@ -1078,7 +1024,7 @@
               <a:graphicData uri="http://schemas.openxmlformats.org/drawingml/2006/picture">
                 <pic:pic xmlns:pic="http://schemas.openxmlformats.org/drawingml/2006/picture">
                   <pic:nvPicPr>
-                    <pic:cNvPr id="80340528" name=""/>
+                    <pic:cNvPr id="1999502074" name=""/>
                     <pic:cNvPicPr/>
                   </pic:nvPicPr>
                   <pic:blipFill>
@@ -1224,7 +1170,7 @@
               <a:graphicData uri="http://schemas.openxmlformats.org/drawingml/2006/picture">
                 <pic:pic xmlns:pic="http://schemas.openxmlformats.org/drawingml/2006/picture">
                   <pic:nvPicPr>
-                    <pic:cNvPr id="1184368827" name=""/>
+                    <pic:cNvPr id="687313897" name=""/>
                     <pic:cNvPicPr/>
                   </pic:nvPicPr>
                   <pic:blipFill>
@@ -1370,7 +1316,7 @@
               <a:graphicData uri="http://schemas.openxmlformats.org/drawingml/2006/picture">
                 <pic:pic xmlns:pic="http://schemas.openxmlformats.org/drawingml/2006/picture">
                   <pic:nvPicPr>
-                    <pic:cNvPr id="1083651816" name=""/>
+                    <pic:cNvPr id="1737688360" name=""/>
                     <pic:cNvPicPr/>
                   </pic:nvPicPr>
                   <pic:blipFill>
@@ -1516,7 +1462,7 @@
               <a:graphicData uri="http://schemas.openxmlformats.org/drawingml/2006/picture">
                 <pic:pic xmlns:pic="http://schemas.openxmlformats.org/drawingml/2006/picture">
                   <pic:nvPicPr>
-                    <pic:cNvPr id="97008352" name=""/>
+                    <pic:cNvPr id="2078871599" name=""/>
                     <pic:cNvPicPr/>
                   </pic:nvPicPr>
                   <pic:blipFill>
@@ -1590,215 +1536,6 @@
       <w:r>
         <w:rPr>
           <w:i w:val="0"/>
-          <w:color w:val="6E6E6E"/>
-        </w:rPr>
-        <w:t>●</w:t>
-      </w:r>
-      <w:r>
-        <w:rPr>
-          <w:i w:val="0"/>
-        </w:rPr>
-        <w:t xml:space="preserve"> balanced</w:t>
-      </w:r>
-    </w:p>
-    <w:p>
-      <w:pPr>
-        <w:pStyle w:val="Text"/>
-        <w:spacing w:before="0" w:after="300"/>
-        <w:ind w:left="200"/>
-      </w:pPr>
-      <w:r>
-        <w:rPr>
-          <w:b/>
-          <w:bCs/>
-        </w:rPr>
-        <w:t xml:space="preserve">Created: </w:t>
-      </w:r>
-      <w:r>
-        <w:t xml:space="preserve">8/3/17 by dyg, </w:t>
-      </w:r>
-      <w:r>
-        <w:rPr>
-          <w:b/>
-          <w:bCs/>
-        </w:rPr>
-        <w:t xml:space="preserve">Modified: </w:t>
-      </w:r>
-      <w:r>
-        <w:t>8/3/17 by dyg</w:t>
-      </w:r>
-    </w:p>
-    <w:p>
-      <w:pPr>
-        <w:pStyle w:val="Heading1"/>
-        <w:keepNext w:val="0"/>
-        <w:spacing w:before="0" w:after="120"/>
-        <w:outlineLvl w:val="9"/>
-        <w:rPr>
-          <w:b/>
-          <w:bCs/>
-          <w:sz w:val="24"/>
-          <w:szCs w:val="24"/>
-        </w:rPr>
-      </w:pPr>
-      <w:r>
-        <w:rPr>
-          <w:i w:val="0"/>
-        </w:rPr>
-        <w:t>○ Big Picture</w:t>
-      </w:r>
-    </w:p>
-    <w:p>
-      <w:pPr>
-        <w:pStyle w:val="Text"/>
-        <w:spacing w:before="0" w:after="300"/>
-        <w:ind w:left="200"/>
-      </w:pPr>
-      <w:r>
-        <w:rPr>
-          <w:b/>
-          <w:bCs/>
-        </w:rPr>
-        <w:t xml:space="preserve">Created: </w:t>
-      </w:r>
-      <w:r>
-        <w:t xml:space="preserve">8/3/17 by dyg, </w:t>
-      </w:r>
-      <w:r>
-        <w:rPr>
-          <w:b/>
-          <w:bCs/>
-        </w:rPr>
-        <w:t xml:space="preserve">Modified: </w:t>
-      </w:r>
-      <w:r>
-        <w:t>8/3/17 by dyg</w:t>
-      </w:r>
-    </w:p>
-    <w:p>
-      <w:pPr>
-        <w:pStyle w:val="Heading1"/>
-        <w:keepNext w:val="0"/>
-        <w:spacing w:before="0" w:after="120"/>
-        <w:outlineLvl w:val="9"/>
-        <w:rPr>
-          <w:b/>
-          <w:bCs/>
-          <w:sz w:val="24"/>
-          <w:szCs w:val="24"/>
-        </w:rPr>
-      </w:pPr>
-      <w:r>
-        <w:rPr>
-          <w:i w:val="0"/>
-          <w:color w:val="6E6E6E"/>
-        </w:rPr>
-        <w:t>●</w:t>
-      </w:r>
-      <w:r>
-        <w:rPr>
-          <w:i w:val="0"/>
-        </w:rPr>
-        <w:t xml:space="preserve"> Binary Search Trees</w:t>
-      </w:r>
-    </w:p>
-    <w:p>
-      <w:pPr>
-        <w:pStyle w:val="Text"/>
-        <w:spacing w:before="0" w:after="300"/>
-        <w:ind w:left="200"/>
-      </w:pPr>
-      <w:r>
-        <w:rPr>
-          <w:b/>
-          <w:bCs/>
-        </w:rPr>
-        <w:t xml:space="preserve">Created: </w:t>
-      </w:r>
-      <w:r>
-        <w:t xml:space="preserve">8/3/17 by dyg, </w:t>
-      </w:r>
-      <w:r>
-        <w:rPr>
-          <w:b/>
-          <w:bCs/>
-        </w:rPr>
-        <w:t xml:space="preserve">Modified: </w:t>
-      </w:r>
-      <w:r>
-        <w:t>8/8/17 by dyg</w:t>
-      </w:r>
-    </w:p>
-    <w:p>
-      <w:pPr>
-        <w:pStyle w:val="Heading1"/>
-        <w:keepNext w:val="0"/>
-        <w:spacing w:before="0" w:after="120"/>
-        <w:outlineLvl w:val="9"/>
-        <w:rPr>
-          <w:b/>
-          <w:bCs/>
-          <w:sz w:val="24"/>
-          <w:szCs w:val="24"/>
-        </w:rPr>
-      </w:pPr>
-      <w:r>
-        <w:rPr>
-          <w:i w:val="0"/>
-          <w:color w:val="6E6E6E"/>
-        </w:rPr>
-        <w:t>●</w:t>
-      </w:r>
-      <w:r>
-        <w:rPr>
-          <w:i w:val="0"/>
-        </w:rPr>
-        <w:t xml:space="preserve"> breadth first search</w:t>
-      </w:r>
-    </w:p>
-    <w:p>
-      <w:pPr>
-        <w:pStyle w:val="Text"/>
-        <w:spacing w:before="0" w:after="300"/>
-        <w:ind w:left="200"/>
-      </w:pPr>
-      <w:r>
-        <w:rPr>
-          <w:b/>
-          <w:bCs/>
-        </w:rPr>
-        <w:t xml:space="preserve">Created: </w:t>
-      </w:r>
-      <w:r>
-        <w:t xml:space="preserve">7/24/17 by dyg, </w:t>
-      </w:r>
-      <w:r>
-        <w:rPr>
-          <w:b/>
-          <w:bCs/>
-        </w:rPr>
-        <w:t xml:space="preserve">Modified: </w:t>
-      </w:r>
-      <w:r>
-        <w:t>8/8/17 by dyg</w:t>
-      </w:r>
-    </w:p>
-    <w:p>
-      <w:pPr>
-        <w:pStyle w:val="Heading1"/>
-        <w:keepNext w:val="0"/>
-        <w:spacing w:before="0" w:after="120"/>
-        <w:outlineLvl w:val="9"/>
-        <w:rPr>
-          <w:b/>
-          <w:bCs/>
-          <w:sz w:val="24"/>
-          <w:szCs w:val="24"/>
-        </w:rPr>
-      </w:pPr>
-      <w:r>
-        <w:rPr>
-          <w:i w:val="0"/>
           <w:color w:val="46AA00"/>
         </w:rPr>
         <w:t>●</w:t>
@@ -1871,7 +1608,7 @@
               <a:graphicData uri="http://schemas.openxmlformats.org/drawingml/2006/picture">
                 <pic:pic xmlns:pic="http://schemas.openxmlformats.org/drawingml/2006/picture">
                   <pic:nvPicPr>
-                    <pic:cNvPr id="374916345" name=""/>
+                    <pic:cNvPr id="1896148679" name=""/>
                     <pic:cNvPicPr/>
                   </pic:nvPicPr>
                   <pic:blipFill>
@@ -2017,7 +1754,7 @@
               <a:graphicData uri="http://schemas.openxmlformats.org/drawingml/2006/picture">
                 <pic:pic xmlns:pic="http://schemas.openxmlformats.org/drawingml/2006/picture">
                   <pic:nvPicPr>
-                    <pic:cNvPr id="211289992" name=""/>
+                    <pic:cNvPr id="1598468687" name=""/>
                     <pic:cNvPicPr/>
                   </pic:nvPicPr>
                   <pic:blipFill>
@@ -2221,7 +1958,7 @@
               <a:graphicData uri="http://schemas.openxmlformats.org/drawingml/2006/picture">
                 <pic:pic xmlns:pic="http://schemas.openxmlformats.org/drawingml/2006/picture">
                   <pic:nvPicPr>
-                    <pic:cNvPr id="1760812747" name=""/>
+                    <pic:cNvPr id="154291888" name=""/>
                     <pic:cNvPicPr/>
                   </pic:nvPicPr>
                   <pic:blipFill>
@@ -2367,7 +2104,7 @@
               <a:graphicData uri="http://schemas.openxmlformats.org/drawingml/2006/picture">
                 <pic:pic xmlns:pic="http://schemas.openxmlformats.org/drawingml/2006/picture">
                   <pic:nvPicPr>
-                    <pic:cNvPr id="643459100" name=""/>
+                    <pic:cNvPr id="821686260" name=""/>
                     <pic:cNvPicPr/>
                   </pic:nvPicPr>
                   <pic:blipFill>
@@ -2513,7 +2250,7 @@
               <a:graphicData uri="http://schemas.openxmlformats.org/drawingml/2006/picture">
                 <pic:pic xmlns:pic="http://schemas.openxmlformats.org/drawingml/2006/picture">
                   <pic:nvPicPr>
-                    <pic:cNvPr id="1629087534" name=""/>
+                    <pic:cNvPr id="1721183620" name=""/>
                     <pic:cNvPicPr/>
                   </pic:nvPicPr>
                   <pic:blipFill>
@@ -2587,60 +2324,6 @@
       <w:r>
         <w:rPr>
           <w:i w:val="0"/>
-          <w:color w:val="6E6E6E"/>
-        </w:rPr>
-        <w:t>●</w:t>
-      </w:r>
-      <w:r>
-        <w:rPr>
-          <w:i w:val="0"/>
-        </w:rPr>
-        <w:t xml:space="preserve"> combine</w:t>
-      </w:r>
-    </w:p>
-    <w:p>
-      <w:pPr>
-        <w:pStyle w:val="Text"/>
-        <w:spacing w:before="0" w:after="300"/>
-        <w:ind w:left="200"/>
-      </w:pPr>
-      <w:r>
-        <w:rPr>
-          <w:b/>
-          <w:bCs/>
-        </w:rPr>
-        <w:t xml:space="preserve">Created: </w:t>
-      </w:r>
-      <w:r>
-        <w:t xml:space="preserve">7/25/17 by dyg, </w:t>
-      </w:r>
-      <w:r>
-        <w:rPr>
-          <w:b/>
-          <w:bCs/>
-        </w:rPr>
-        <w:t xml:space="preserve">Modified: </w:t>
-      </w:r>
-      <w:r>
-        <w:t>8/8/17 by dyg</w:t>
-      </w:r>
-    </w:p>
-    <w:p>
-      <w:pPr>
-        <w:pStyle w:val="Heading1"/>
-        <w:keepNext w:val="0"/>
-        <w:spacing w:before="0" w:after="120"/>
-        <w:outlineLvl w:val="9"/>
-        <w:rPr>
-          <w:b/>
-          <w:bCs/>
-          <w:sz w:val="24"/>
-          <w:szCs w:val="24"/>
-        </w:rPr>
-      </w:pPr>
-      <w:r>
-        <w:rPr>
-          <w:i w:val="0"/>
           <w:color w:val="006EFF"/>
         </w:rPr>
         <w:t>●</w:t>
@@ -2713,7 +2396,7 @@
               <a:graphicData uri="http://schemas.openxmlformats.org/drawingml/2006/picture">
                 <pic:pic xmlns:pic="http://schemas.openxmlformats.org/drawingml/2006/picture">
                   <pic:nvPicPr>
-                    <pic:cNvPr id="282492574" name=""/>
+                    <pic:cNvPr id="1306643930" name=""/>
                     <pic:cNvPicPr/>
                   </pic:nvPicPr>
                   <pic:blipFill>
@@ -2787,114 +2470,6 @@
       <w:r>
         <w:rPr>
           <w:i w:val="0"/>
-          <w:color w:val="6E6E6E"/>
-        </w:rPr>
-        <w:t>●</w:t>
-      </w:r>
-      <w:r>
-        <w:rPr>
-          <w:i w:val="0"/>
-        </w:rPr>
-        <w:t xml:space="preserve"> comparison sorts</w:t>
-      </w:r>
-    </w:p>
-    <w:p>
-      <w:pPr>
-        <w:pStyle w:val="Text"/>
-        <w:spacing w:before="0" w:after="300"/>
-        <w:ind w:left="200"/>
-      </w:pPr>
-      <w:r>
-        <w:rPr>
-          <w:b/>
-          <w:bCs/>
-        </w:rPr>
-        <w:t xml:space="preserve">Created: </w:t>
-      </w:r>
-      <w:r>
-        <w:t xml:space="preserve">8/2/17 by dyg, </w:t>
-      </w:r>
-      <w:r>
-        <w:rPr>
-          <w:b/>
-          <w:bCs/>
-        </w:rPr>
-        <w:t xml:space="preserve">Modified: </w:t>
-      </w:r>
-      <w:r>
-        <w:t>8/8/17 by dyg</w:t>
-      </w:r>
-    </w:p>
-    <w:p>
-      <w:pPr>
-        <w:pStyle w:val="Heading1"/>
-        <w:keepNext w:val="0"/>
-        <w:spacing w:before="0" w:after="120"/>
-        <w:outlineLvl w:val="9"/>
-        <w:rPr>
-          <w:b/>
-          <w:bCs/>
-          <w:sz w:val="24"/>
-          <w:szCs w:val="24"/>
-        </w:rPr>
-      </w:pPr>
-      <w:r>
-        <w:rPr>
-          <w:i w:val="0"/>
-          <w:color w:val="6E6E6E"/>
-        </w:rPr>
-        <w:t>●</w:t>
-      </w:r>
-      <w:r>
-        <w:rPr>
-          <w:i w:val="0"/>
-        </w:rPr>
-        <w:t xml:space="preserve"> completed vertices</w:t>
-      </w:r>
-    </w:p>
-    <w:p>
-      <w:pPr>
-        <w:pStyle w:val="Text"/>
-        <w:spacing w:before="0" w:after="300"/>
-        <w:ind w:left="200"/>
-      </w:pPr>
-      <w:r>
-        <w:rPr>
-          <w:b/>
-          <w:bCs/>
-        </w:rPr>
-        <w:t xml:space="preserve">Created: </w:t>
-      </w:r>
-      <w:r>
-        <w:t xml:space="preserve">7/24/17 by dyg, </w:t>
-      </w:r>
-      <w:r>
-        <w:rPr>
-          <w:b/>
-          <w:bCs/>
-        </w:rPr>
-        <w:t xml:space="preserve">Modified: </w:t>
-      </w:r>
-      <w:r>
-        <w:t>8/1/17 by dyg</w:t>
-      </w:r>
-    </w:p>
-    <w:p>
-      <w:pPr>
-        <w:pStyle w:val="Heading1"/>
-        <w:keepNext w:val="0"/>
-        <w:spacing w:before="0" w:after="120"/>
-        <w:outlineLvl w:val="9"/>
-        <w:rPr>
-          <w:b/>
-          <w:bCs/>
-          <w:sz w:val="24"/>
-          <w:szCs w:val="24"/>
-        </w:rPr>
-      </w:pPr>
-      <w:r>
-        <w:rPr>
-          <w:i w:val="0"/>
           <w:color w:val="FF7800"/>
         </w:rPr>
         <w:t>●</w:t>
@@ -2967,7 +2542,7 @@
               <a:graphicData uri="http://schemas.openxmlformats.org/drawingml/2006/picture">
                 <pic:pic xmlns:pic="http://schemas.openxmlformats.org/drawingml/2006/picture">
                   <pic:nvPicPr>
-                    <pic:cNvPr id="911930860" name=""/>
+                    <pic:cNvPr id="847310037" name=""/>
                     <pic:cNvPicPr/>
                   </pic:nvPicPr>
                   <pic:blipFill>
@@ -3113,7 +2688,7 @@
               <a:graphicData uri="http://schemas.openxmlformats.org/drawingml/2006/picture">
                 <pic:pic xmlns:pic="http://schemas.openxmlformats.org/drawingml/2006/picture">
                   <pic:nvPicPr>
-                    <pic:cNvPr id="1709832869" name=""/>
+                    <pic:cNvPr id="1805394054" name=""/>
                     <pic:cNvPicPr/>
                   </pic:nvPicPr>
                   <pic:blipFill>
@@ -3187,60 +2762,6 @@
       <w:r>
         <w:rPr>
           <w:i w:val="0"/>
-          <w:color w:val="6E6E6E"/>
-        </w:rPr>
-        <w:t>●</w:t>
-      </w:r>
-      <w:r>
-        <w:rPr>
-          <w:i w:val="0"/>
-        </w:rPr>
-        <w:t xml:space="preserve"> conquer</w:t>
-      </w:r>
-    </w:p>
-    <w:p>
-      <w:pPr>
-        <w:pStyle w:val="Text"/>
-        <w:spacing w:before="0" w:after="300"/>
-        <w:ind w:left="200"/>
-      </w:pPr>
-      <w:r>
-        <w:rPr>
-          <w:b/>
-          <w:bCs/>
-        </w:rPr>
-        <w:t xml:space="preserve">Created: </w:t>
-      </w:r>
-      <w:r>
-        <w:t xml:space="preserve">7/25/17 by dyg, </w:t>
-      </w:r>
-      <w:r>
-        <w:rPr>
-          <w:b/>
-          <w:bCs/>
-        </w:rPr>
-        <w:t xml:space="preserve">Modified: </w:t>
-      </w:r>
-      <w:r>
-        <w:t>8/1/17 by dyg</w:t>
-      </w:r>
-    </w:p>
-    <w:p>
-      <w:pPr>
-        <w:pStyle w:val="Heading1"/>
-        <w:keepNext w:val="0"/>
-        <w:spacing w:before="0" w:after="120"/>
-        <w:outlineLvl w:val="9"/>
-        <w:rPr>
-          <w:b/>
-          <w:bCs/>
-          <w:sz w:val="24"/>
-          <w:szCs w:val="24"/>
-        </w:rPr>
-      </w:pPr>
-      <w:r>
-        <w:rPr>
-          <w:i w:val="0"/>
           <w:color w:val="FF7800"/>
         </w:rPr>
         <w:t>●</w:t>
@@ -3313,7 +2834,7 @@
               <a:graphicData uri="http://schemas.openxmlformats.org/drawingml/2006/picture">
                 <pic:pic xmlns:pic="http://schemas.openxmlformats.org/drawingml/2006/picture">
                   <pic:nvPicPr>
-                    <pic:cNvPr id="1100467292" name=""/>
+                    <pic:cNvPr id="1417566612" name=""/>
                     <pic:cNvPicPr/>
                   </pic:nvPicPr>
                   <pic:blipFill>
@@ -3459,7 +2980,7 @@
               <a:graphicData uri="http://schemas.openxmlformats.org/drawingml/2006/picture">
                 <pic:pic xmlns:pic="http://schemas.openxmlformats.org/drawingml/2006/picture">
                   <pic:nvPicPr>
-                    <pic:cNvPr id="1490386258" name=""/>
+                    <pic:cNvPr id="1458961254" name=""/>
                     <pic:cNvPicPr/>
                   </pic:nvPicPr>
                   <pic:blipFill>
@@ -3605,7 +3126,7 @@
               <a:graphicData uri="http://schemas.openxmlformats.org/drawingml/2006/picture">
                 <pic:pic xmlns:pic="http://schemas.openxmlformats.org/drawingml/2006/picture">
                   <pic:nvPicPr>
-                    <pic:cNvPr id="891613470" name=""/>
+                    <pic:cNvPr id="1024792869" name=""/>
                     <pic:cNvPicPr/>
                   </pic:nvPicPr>
                   <pic:blipFill>
@@ -3751,7 +3272,7 @@
               <a:graphicData uri="http://schemas.openxmlformats.org/drawingml/2006/picture">
                 <pic:pic xmlns:pic="http://schemas.openxmlformats.org/drawingml/2006/picture">
                   <pic:nvPicPr>
-                    <pic:cNvPr id="426797183" name=""/>
+                    <pic:cNvPr id="1718497215" name=""/>
                     <pic:cNvPicPr/>
                   </pic:nvPicPr>
                   <pic:blipFill>
@@ -3825,60 +3346,6 @@
       <w:r>
         <w:rPr>
           <w:i w:val="0"/>
-          <w:color w:val="6E6E6E"/>
-        </w:rPr>
-        <w:t>●</w:t>
-      </w:r>
-      <w:r>
-        <w:rPr>
-          <w:i w:val="0"/>
-        </w:rPr>
-        <w:t xml:space="preserve"> depth first search</w:t>
-      </w:r>
-    </w:p>
-    <w:p>
-      <w:pPr>
-        <w:pStyle w:val="Text"/>
-        <w:spacing w:before="0" w:after="300"/>
-        <w:ind w:left="200"/>
-      </w:pPr>
-      <w:r>
-        <w:rPr>
-          <w:b/>
-          <w:bCs/>
-        </w:rPr>
-        <w:t xml:space="preserve">Created: </w:t>
-      </w:r>
-      <w:r>
-        <w:t xml:space="preserve">7/24/17 by dyg, </w:t>
-      </w:r>
-      <w:r>
-        <w:rPr>
-          <w:b/>
-          <w:bCs/>
-        </w:rPr>
-        <w:t xml:space="preserve">Modified: </w:t>
-      </w:r>
-      <w:r>
-        <w:t>8/8/17 by dyg</w:t>
-      </w:r>
-    </w:p>
-    <w:p>
-      <w:pPr>
-        <w:pStyle w:val="Heading1"/>
-        <w:keepNext w:val="0"/>
-        <w:spacing w:before="0" w:after="120"/>
-        <w:outlineLvl w:val="9"/>
-        <w:rPr>
-          <w:b/>
-          <w:bCs/>
-          <w:sz w:val="24"/>
-          <w:szCs w:val="24"/>
-        </w:rPr>
-      </w:pPr>
-      <w:r>
-        <w:rPr>
-          <w:i w:val="0"/>
           <w:color w:val="006EFF"/>
         </w:rPr>
         <w:t>●</w:t>
@@ -3951,7 +3418,7 @@
               <a:graphicData uri="http://schemas.openxmlformats.org/drawingml/2006/picture">
                 <pic:pic xmlns:pic="http://schemas.openxmlformats.org/drawingml/2006/picture">
                   <pic:nvPicPr>
-                    <pic:cNvPr id="185982549" name=""/>
+                    <pic:cNvPr id="1015782920" name=""/>
                     <pic:cNvPicPr/>
                   </pic:nvPicPr>
                   <pic:blipFill>
@@ -4097,7 +3564,7 @@
               <a:graphicData uri="http://schemas.openxmlformats.org/drawingml/2006/picture">
                 <pic:pic xmlns:pic="http://schemas.openxmlformats.org/drawingml/2006/picture">
                   <pic:nvPicPr>
-                    <pic:cNvPr id="668813432" name=""/>
+                    <pic:cNvPr id="1948754480" name=""/>
                     <pic:cNvPicPr/>
                   </pic:nvPicPr>
                   <pic:blipFill>
@@ -4243,7 +3710,7 @@
               <a:graphicData uri="http://schemas.openxmlformats.org/drawingml/2006/picture">
                 <pic:pic xmlns:pic="http://schemas.openxmlformats.org/drawingml/2006/picture">
                   <pic:nvPicPr>
-                    <pic:cNvPr id="618580312" name=""/>
+                    <pic:cNvPr id="647215370" name=""/>
                     <pic:cNvPicPr/>
                   </pic:nvPicPr>
                   <pic:blipFill>
@@ -4317,60 +3784,6 @@
       <w:r>
         <w:rPr>
           <w:i w:val="0"/>
-          <w:color w:val="6E6E6E"/>
-        </w:rPr>
-        <w:t>●</w:t>
-      </w:r>
-      <w:r>
-        <w:rPr>
-          <w:i w:val="0"/>
-        </w:rPr>
-        <w:t xml:space="preserve"> directed graph</w:t>
-      </w:r>
-    </w:p>
-    <w:p>
-      <w:pPr>
-        <w:pStyle w:val="Text"/>
-        <w:spacing w:before="0" w:after="300"/>
-        <w:ind w:left="200"/>
-      </w:pPr>
-      <w:r>
-        <w:rPr>
-          <w:b/>
-          <w:bCs/>
-        </w:rPr>
-        <w:t xml:space="preserve">Created: </w:t>
-      </w:r>
-      <w:r>
-        <w:t xml:space="preserve">7/24/17 by dyg, </w:t>
-      </w:r>
-      <w:r>
-        <w:rPr>
-          <w:b/>
-          <w:bCs/>
-        </w:rPr>
-        <w:t xml:space="preserve">Modified: </w:t>
-      </w:r>
-      <w:r>
-        <w:t>8/1/17 by dyg</w:t>
-      </w:r>
-    </w:p>
-    <w:p>
-      <w:pPr>
-        <w:pStyle w:val="Heading1"/>
-        <w:keepNext w:val="0"/>
-        <w:spacing w:before="0" w:after="120"/>
-        <w:outlineLvl w:val="9"/>
-        <w:rPr>
-          <w:b/>
-          <w:bCs/>
-          <w:sz w:val="24"/>
-          <w:szCs w:val="24"/>
-        </w:rPr>
-      </w:pPr>
-      <w:r>
-        <w:rPr>
-          <w:i w:val="0"/>
           <w:color w:val="FF7800"/>
         </w:rPr>
         <w:t>●</w:t>
@@ -4443,7 +3856,7 @@
               <a:graphicData uri="http://schemas.openxmlformats.org/drawingml/2006/picture">
                 <pic:pic xmlns:pic="http://schemas.openxmlformats.org/drawingml/2006/picture">
                   <pic:nvPicPr>
-                    <pic:cNvPr id="1112489507" name=""/>
+                    <pic:cNvPr id="198591636" name=""/>
                     <pic:cNvPicPr/>
                   </pic:nvPicPr>
                   <pic:blipFill>
@@ -4517,323 +3930,6 @@
       <w:r>
         <w:rPr>
           <w:i w:val="0"/>
-          <w:color w:val="6E6E6E"/>
-        </w:rPr>
-        <w:t>●</w:t>
-      </w:r>
-      <w:r>
-        <w:rPr>
-          <w:i w:val="0"/>
-        </w:rPr>
-        <w:t xml:space="preserve"> distance matrix</w:t>
-      </w:r>
-    </w:p>
-    <w:p>
-      <w:pPr>
-        <w:pStyle w:val="Text"/>
-        <w:spacing w:before="0" w:after="300"/>
-        <w:ind w:left="200"/>
-      </w:pPr>
-      <w:r>
-        <w:rPr>
-          <w:b/>
-          <w:bCs/>
-        </w:rPr>
-        <w:t xml:space="preserve">Created: </w:t>
-      </w:r>
-      <w:r>
-        <w:t xml:space="preserve">7/31/17 by dyg, </w:t>
-      </w:r>
-      <w:r>
-        <w:rPr>
-          <w:b/>
-          <w:bCs/>
-        </w:rPr>
-        <w:t xml:space="preserve">Modified: </w:t>
-      </w:r>
-      <w:r>
-        <w:t>8/1/17 by dyg</w:t>
-      </w:r>
-    </w:p>
-    <w:p>
-      <w:pPr>
-        <w:pStyle w:val="Heading1"/>
-        <w:keepNext w:val="0"/>
-        <w:spacing w:before="0" w:after="120"/>
-        <w:outlineLvl w:val="9"/>
-        <w:rPr>
-          <w:b/>
-          <w:bCs/>
-          <w:sz w:val="24"/>
-          <w:szCs w:val="24"/>
-        </w:rPr>
-      </w:pPr>
-      <w:r>
-        <w:rPr>
-          <w:i w:val="0"/>
-          <w:color w:val="6E6E6E"/>
-        </w:rPr>
-        <w:t>●</w:t>
-      </w:r>
-      <w:r>
-        <w:rPr>
-          <w:i w:val="0"/>
-        </w:rPr>
-        <w:t xml:space="preserve"> divide</w:t>
-      </w:r>
-    </w:p>
-    <w:p>
-      <w:pPr>
-        <w:pStyle w:val="Text"/>
-        <w:spacing w:before="0" w:after="300"/>
-        <w:ind w:left="200"/>
-      </w:pPr>
-      <w:r>
-        <w:rPr>
-          <w:b/>
-          <w:bCs/>
-        </w:rPr>
-        <w:t xml:space="preserve">Created: </w:t>
-      </w:r>
-      <w:r>
-        <w:t xml:space="preserve">7/25/17 by dyg, </w:t>
-      </w:r>
-      <w:r>
-        <w:rPr>
-          <w:b/>
-          <w:bCs/>
-        </w:rPr>
-        <w:t xml:space="preserve">Modified: </w:t>
-      </w:r>
-      <w:r>
-        <w:t>8/1/17 by dyg</w:t>
-      </w:r>
-    </w:p>
-    <w:p>
-      <w:pPr>
-        <w:pStyle w:val="Heading1"/>
-        <w:keepNext w:val="0"/>
-        <w:spacing w:before="0" w:after="120"/>
-        <w:outlineLvl w:val="9"/>
-        <w:rPr>
-          <w:b/>
-          <w:bCs/>
-          <w:sz w:val="24"/>
-          <w:szCs w:val="24"/>
-        </w:rPr>
-      </w:pPr>
-      <w:r>
-        <w:rPr>
-          <w:i w:val="0"/>
-          <w:color w:val="6E6E6E"/>
-        </w:rPr>
-        <w:t>●</w:t>
-      </w:r>
-      <w:r>
-        <w:rPr>
-          <w:i w:val="0"/>
-        </w:rPr>
-        <w:t xml:space="preserve"> divide and conquer</w:t>
-      </w:r>
-    </w:p>
-    <w:p>
-      <w:pPr>
-        <w:pStyle w:val="Text"/>
-        <w:spacing w:before="0" w:after="300"/>
-        <w:ind w:left="200"/>
-      </w:pPr>
-      <w:r>
-        <w:rPr>
-          <w:b/>
-          <w:bCs/>
-        </w:rPr>
-        <w:t xml:space="preserve">Created: </w:t>
-      </w:r>
-      <w:r>
-        <w:t xml:space="preserve">7/25/17 by dyg, </w:t>
-      </w:r>
-      <w:r>
-        <w:rPr>
-          <w:b/>
-          <w:bCs/>
-        </w:rPr>
-        <w:t xml:space="preserve">Modified: </w:t>
-      </w:r>
-      <w:r>
-        <w:t>8/8/17 by dyg</w:t>
-      </w:r>
-    </w:p>
-    <w:p>
-      <w:pPr>
-        <w:pStyle w:val="Heading1"/>
-        <w:keepNext w:val="0"/>
-        <w:spacing w:before="0" w:after="120"/>
-        <w:outlineLvl w:val="9"/>
-        <w:rPr>
-          <w:b/>
-          <w:bCs/>
-          <w:sz w:val="24"/>
-          <w:szCs w:val="24"/>
-        </w:rPr>
-      </w:pPr>
-      <w:r>
-        <w:rPr>
-          <w:i w:val="0"/>
-        </w:rPr>
-        <w:t>○ double rotation</w:t>
-      </w:r>
-    </w:p>
-    <w:p>
-      <w:pPr>
-        <w:pStyle w:val="Text"/>
-        <w:spacing w:before="0" w:after="300"/>
-        <w:ind w:left="200"/>
-      </w:pPr>
-      <w:r>
-        <w:rPr>
-          <w:b/>
-          <w:bCs/>
-        </w:rPr>
-        <w:t xml:space="preserve">Created: </w:t>
-      </w:r>
-      <w:r>
-        <w:t xml:space="preserve">8/10/17 by dyg, </w:t>
-      </w:r>
-      <w:r>
-        <w:rPr>
-          <w:b/>
-          <w:bCs/>
-        </w:rPr>
-        <w:t xml:space="preserve">Modified: </w:t>
-      </w:r>
-      <w:r>
-        <w:t>8/10/17 by dyg</w:t>
-      </w:r>
-    </w:p>
-    <w:p>
-      <w:pPr>
-        <w:pStyle w:val="Heading1"/>
-        <w:keepNext w:val="0"/>
-        <w:spacing w:before="0" w:after="120"/>
-        <w:outlineLvl w:val="9"/>
-        <w:rPr>
-          <w:b/>
-          <w:bCs/>
-          <w:sz w:val="24"/>
-          <w:szCs w:val="24"/>
-        </w:rPr>
-      </w:pPr>
-      <w:r>
-        <w:rPr>
-          <w:i w:val="0"/>
-          <w:color w:val="6E6E6E"/>
-        </w:rPr>
-        <w:t>●</w:t>
-      </w:r>
-      <w:r>
-        <w:rPr>
-          <w:i w:val="0"/>
-        </w:rPr>
-        <w:t xml:space="preserve"> dynamic programming</w:t>
-      </w:r>
-    </w:p>
-    <w:p>
-      <w:pPr>
-        <w:pStyle w:val="Text"/>
-        <w:spacing w:before="0" w:after="300"/>
-        <w:ind w:left="200"/>
-      </w:pPr>
-      <w:r>
-        <w:rPr>
-          <w:b/>
-          <w:bCs/>
-        </w:rPr>
-        <w:t xml:space="preserve">Created: </w:t>
-      </w:r>
-      <w:r>
-        <w:t xml:space="preserve">8/1/17 by dyg, </w:t>
-      </w:r>
-      <w:r>
-        <w:rPr>
-          <w:b/>
-          <w:bCs/>
-        </w:rPr>
-        <w:t xml:space="preserve">Modified: </w:t>
-      </w:r>
-      <w:r>
-        <w:t>8/1/17 by dyg</w:t>
-      </w:r>
-    </w:p>
-    <w:p>
-      <w:pPr>
-        <w:pStyle w:val="Heading1"/>
-        <w:keepNext w:val="0"/>
-        <w:spacing w:before="0" w:after="120"/>
-        <w:outlineLvl w:val="9"/>
-        <w:rPr>
-          <w:b/>
-          <w:bCs/>
-          <w:sz w:val="24"/>
-          <w:szCs w:val="24"/>
-        </w:rPr>
-      </w:pPr>
-      <w:r>
-        <w:rPr>
-          <w:i w:val="0"/>
-          <w:color w:val="6E6E6E"/>
-        </w:rPr>
-        <w:t>●</w:t>
-      </w:r>
-      <w:r>
-        <w:rPr>
-          <w:i w:val="0"/>
-        </w:rPr>
-        <w:t xml:space="preserve"> dynamic programming functional equation</w:t>
-      </w:r>
-    </w:p>
-    <w:p>
-      <w:pPr>
-        <w:pStyle w:val="Text"/>
-        <w:spacing w:before="0" w:after="300"/>
-        <w:ind w:left="200"/>
-      </w:pPr>
-      <w:r>
-        <w:rPr>
-          <w:b/>
-          <w:bCs/>
-        </w:rPr>
-        <w:t xml:space="preserve">Created: </w:t>
-      </w:r>
-      <w:r>
-        <w:t xml:space="preserve">8/1/17 by dyg, </w:t>
-      </w:r>
-      <w:r>
-        <w:rPr>
-          <w:b/>
-          <w:bCs/>
-        </w:rPr>
-        <w:t xml:space="preserve">Modified: </w:t>
-      </w:r>
-      <w:r>
-        <w:t>8/1/17 by dyg</w:t>
-      </w:r>
-    </w:p>
-    <w:p>
-      <w:pPr>
-        <w:pStyle w:val="Heading1"/>
-        <w:keepNext w:val="0"/>
-        <w:spacing w:before="0" w:after="120"/>
-        <w:outlineLvl w:val="9"/>
-        <w:rPr>
-          <w:b/>
-          <w:bCs/>
-          <w:sz w:val="24"/>
-          <w:szCs w:val="24"/>
-        </w:rPr>
-      </w:pPr>
-      <w:r>
-        <w:rPr>
-          <w:i w:val="0"/>
           <w:color w:val="006EFF"/>
         </w:rPr>
         <w:t>●</w:t>
@@ -4906,7 +4002,7 @@
               <a:graphicData uri="http://schemas.openxmlformats.org/drawingml/2006/picture">
                 <pic:pic xmlns:pic="http://schemas.openxmlformats.org/drawingml/2006/picture">
                   <pic:nvPicPr>
-                    <pic:cNvPr id="1298931856" name=""/>
+                    <pic:cNvPr id="865279840" name=""/>
                     <pic:cNvPicPr/>
                   </pic:nvPicPr>
                   <pic:blipFill>
@@ -4980,168 +4076,6 @@
       <w:r>
         <w:rPr>
           <w:i w:val="0"/>
-          <w:color w:val="6E6E6E"/>
-        </w:rPr>
-        <w:t>●</w:t>
-      </w:r>
-      <w:r>
-        <w:rPr>
-          <w:i w:val="0"/>
-        </w:rPr>
-        <w:t xml:space="preserve"> external sorting</w:t>
-      </w:r>
-    </w:p>
-    <w:p>
-      <w:pPr>
-        <w:pStyle w:val="Text"/>
-        <w:spacing w:before="0" w:after="300"/>
-        <w:ind w:left="200"/>
-      </w:pPr>
-      <w:r>
-        <w:rPr>
-          <w:b/>
-          <w:bCs/>
-        </w:rPr>
-        <w:t xml:space="preserve">Created: </w:t>
-      </w:r>
-      <w:r>
-        <w:t xml:space="preserve">8/20/17 by dyg, </w:t>
-      </w:r>
-      <w:r>
-        <w:rPr>
-          <w:b/>
-          <w:bCs/>
-        </w:rPr>
-        <w:t xml:space="preserve">Modified: </w:t>
-      </w:r>
-      <w:r>
-        <w:t>8/20/17 by dyg</w:t>
-      </w:r>
-    </w:p>
-    <w:p>
-      <w:pPr>
-        <w:pStyle w:val="Heading1"/>
-        <w:keepNext w:val="0"/>
-        <w:spacing w:before="0" w:after="120"/>
-        <w:outlineLvl w:val="9"/>
-        <w:rPr>
-          <w:b/>
-          <w:bCs/>
-          <w:sz w:val="24"/>
-          <w:szCs w:val="24"/>
-        </w:rPr>
-      </w:pPr>
-      <w:r>
-        <w:rPr>
-          <w:i w:val="0"/>
-          <w:color w:val="8C32A0"/>
-        </w:rPr>
-        <w:t>●</w:t>
-      </w:r>
-      <w:r>
-        <w:rPr>
-          <w:i w:val="0"/>
-        </w:rPr>
-        <w:t xml:space="preserve"> FIFO</w:t>
-      </w:r>
-    </w:p>
-    <w:p>
-      <w:pPr>
-        <w:pStyle w:val="Text"/>
-        <w:spacing w:before="0" w:after="300"/>
-        <w:ind w:left="200"/>
-      </w:pPr>
-      <w:r>
-        <w:rPr>
-          <w:b/>
-          <w:bCs/>
-        </w:rPr>
-        <w:t xml:space="preserve">Created: </w:t>
-      </w:r>
-      <w:r>
-        <w:t xml:space="preserve">7/24/17 by dyg, </w:t>
-      </w:r>
-      <w:r>
-        <w:rPr>
-          <w:b/>
-          <w:bCs/>
-        </w:rPr>
-        <w:t xml:space="preserve">Modified: </w:t>
-      </w:r>
-      <w:r>
-        <w:t>8/8/17 by dyg</w:t>
-      </w:r>
-    </w:p>
-    <w:p>
-      <w:pPr>
-        <w:pStyle w:val="Heading1"/>
-        <w:keepNext w:val="0"/>
-        <w:spacing w:before="0" w:after="120"/>
-        <w:outlineLvl w:val="9"/>
-        <w:rPr>
-          <w:b/>
-          <w:bCs/>
-          <w:sz w:val="24"/>
-          <w:szCs w:val="24"/>
-        </w:rPr>
-      </w:pPr>
-      <w:r>
-        <w:rPr>
-          <w:i w:val="0"/>
-          <w:color w:val="6E6E6E"/>
-        </w:rPr>
-        <w:t>●</w:t>
-      </w:r>
-      <w:r>
-        <w:rPr>
-          <w:i w:val="0"/>
-        </w:rPr>
-        <w:t xml:space="preserve"> frontier</w:t>
-      </w:r>
-    </w:p>
-    <w:p>
-      <w:pPr>
-        <w:pStyle w:val="Text"/>
-        <w:spacing w:before="0" w:after="300"/>
-        <w:ind w:left="200"/>
-      </w:pPr>
-      <w:r>
-        <w:rPr>
-          <w:b/>
-          <w:bCs/>
-        </w:rPr>
-        <w:t xml:space="preserve">Created: </w:t>
-      </w:r>
-      <w:r>
-        <w:t xml:space="preserve">7/24/17 by dyg, </w:t>
-      </w:r>
-      <w:r>
-        <w:rPr>
-          <w:b/>
-          <w:bCs/>
-        </w:rPr>
-        <w:t xml:space="preserve">Modified: </w:t>
-      </w:r>
-      <w:r>
-        <w:t>8/8/17 by dyg</w:t>
-      </w:r>
-    </w:p>
-    <w:p>
-      <w:pPr>
-        <w:pStyle w:val="Heading1"/>
-        <w:keepNext w:val="0"/>
-        <w:spacing w:before="0" w:after="120"/>
-        <w:outlineLvl w:val="9"/>
-        <w:rPr>
-          <w:b/>
-          <w:bCs/>
-          <w:sz w:val="24"/>
-          <w:szCs w:val="24"/>
-        </w:rPr>
-      </w:pPr>
-      <w:r>
-        <w:rPr>
-          <w:i w:val="0"/>
           <w:color w:val="FF7800"/>
         </w:rPr>
         <w:t>●</w:t>
@@ -5214,7 +4148,7 @@
               <a:graphicData uri="http://schemas.openxmlformats.org/drawingml/2006/picture">
                 <pic:pic xmlns:pic="http://schemas.openxmlformats.org/drawingml/2006/picture">
                   <pic:nvPicPr>
-                    <pic:cNvPr id="116221349" name=""/>
+                    <pic:cNvPr id="2009579429" name=""/>
                     <pic:cNvPicPr/>
                   </pic:nvPicPr>
                   <pic:blipFill>
@@ -5288,114 +4222,6 @@
       <w:r>
         <w:rPr>
           <w:i w:val="0"/>
-          <w:color w:val="6E6E6E"/>
-        </w:rPr>
-        <w:t>●</w:t>
-      </w:r>
-      <w:r>
-        <w:rPr>
-          <w:i w:val="0"/>
-        </w:rPr>
-        <w:t xml:space="preserve"> Greedy</w:t>
-      </w:r>
-    </w:p>
-    <w:p>
-      <w:pPr>
-        <w:pStyle w:val="Text"/>
-        <w:spacing w:before="0" w:after="300"/>
-        <w:ind w:left="200"/>
-      </w:pPr>
-      <w:r>
-        <w:rPr>
-          <w:b/>
-          <w:bCs/>
-        </w:rPr>
-        <w:t xml:space="preserve">Created: </w:t>
-      </w:r>
-      <w:r>
-        <w:t xml:space="preserve">7/24/17 by dyg, </w:t>
-      </w:r>
-      <w:r>
-        <w:rPr>
-          <w:b/>
-          <w:bCs/>
-        </w:rPr>
-        <w:t xml:space="preserve">Modified: </w:t>
-      </w:r>
-      <w:r>
-        <w:t>8/8/17 by dyg</w:t>
-      </w:r>
-    </w:p>
-    <w:p>
-      <w:pPr>
-        <w:pStyle w:val="Heading1"/>
-        <w:keepNext w:val="0"/>
-        <w:spacing w:before="0" w:after="120"/>
-        <w:outlineLvl w:val="9"/>
-        <w:rPr>
-          <w:b/>
-          <w:bCs/>
-          <w:sz w:val="24"/>
-          <w:szCs w:val="24"/>
-        </w:rPr>
-      </w:pPr>
-      <w:r>
-        <w:rPr>
-          <w:i w:val="0"/>
-          <w:color w:val="6E6E6E"/>
-        </w:rPr>
-        <w:t>●</w:t>
-      </w:r>
-      <w:r>
-        <w:rPr>
-          <w:i w:val="0"/>
-        </w:rPr>
-        <w:t xml:space="preserve"> height</w:t>
-      </w:r>
-    </w:p>
-    <w:p>
-      <w:pPr>
-        <w:pStyle w:val="Text"/>
-        <w:spacing w:before="0" w:after="300"/>
-        <w:ind w:left="200"/>
-      </w:pPr>
-      <w:r>
-        <w:rPr>
-          <w:b/>
-          <w:bCs/>
-        </w:rPr>
-        <w:t xml:space="preserve">Created: </w:t>
-      </w:r>
-      <w:r>
-        <w:t xml:space="preserve">8/16/17 by dyg, </w:t>
-      </w:r>
-      <w:r>
-        <w:rPr>
-          <w:b/>
-          <w:bCs/>
-        </w:rPr>
-        <w:t xml:space="preserve">Modified: </w:t>
-      </w:r>
-      <w:r>
-        <w:t>8/16/17 by dyg</w:t>
-      </w:r>
-    </w:p>
-    <w:p>
-      <w:pPr>
-        <w:pStyle w:val="Heading1"/>
-        <w:keepNext w:val="0"/>
-        <w:spacing w:before="0" w:after="120"/>
-        <w:outlineLvl w:val="9"/>
-        <w:rPr>
-          <w:b/>
-          <w:bCs/>
-          <w:sz w:val="24"/>
-          <w:szCs w:val="24"/>
-        </w:rPr>
-      </w:pPr>
-      <w:r>
-        <w:rPr>
-          <w:i w:val="0"/>
           <w:color w:val="FF7800"/>
         </w:rPr>
         <w:t>●</w:t>
@@ -5468,7 +4294,7 @@
               <a:graphicData uri="http://schemas.openxmlformats.org/drawingml/2006/picture">
                 <pic:pic xmlns:pic="http://schemas.openxmlformats.org/drawingml/2006/picture">
                   <pic:nvPicPr>
-                    <pic:cNvPr id="551743080" name=""/>
+                    <pic:cNvPr id="1672858342" name=""/>
                     <pic:cNvPicPr/>
                   </pic:nvPicPr>
                   <pic:blipFill>
@@ -5614,7 +4440,7 @@
               <a:graphicData uri="http://schemas.openxmlformats.org/drawingml/2006/picture">
                 <pic:pic xmlns:pic="http://schemas.openxmlformats.org/drawingml/2006/picture">
                   <pic:nvPicPr>
-                    <pic:cNvPr id="617698684" name=""/>
+                    <pic:cNvPr id="201278006" name=""/>
                     <pic:cNvPicPr/>
                   </pic:nvPicPr>
                   <pic:blipFill>
@@ -5760,7 +4586,7 @@
               <a:graphicData uri="http://schemas.openxmlformats.org/drawingml/2006/picture">
                 <pic:pic xmlns:pic="http://schemas.openxmlformats.org/drawingml/2006/picture">
                   <pic:nvPicPr>
-                    <pic:cNvPr id="1904805315" name=""/>
+                    <pic:cNvPr id="406796694" name=""/>
                     <pic:cNvPicPr/>
                   </pic:nvPicPr>
                   <pic:blipFill>
@@ -5906,7 +4732,7 @@
               <a:graphicData uri="http://schemas.openxmlformats.org/drawingml/2006/picture">
                 <pic:pic xmlns:pic="http://schemas.openxmlformats.org/drawingml/2006/picture">
                   <pic:nvPicPr>
-                    <pic:cNvPr id="998928724" name=""/>
+                    <pic:cNvPr id="1599964450" name=""/>
                     <pic:cNvPicPr/>
                   </pic:nvPicPr>
                   <pic:blipFill>
@@ -5980,245 +4806,6 @@
       <w:r>
         <w:rPr>
           <w:i w:val="0"/>
-        </w:rPr>
-        <w:t>○ Industry</w:t>
-      </w:r>
-    </w:p>
-    <w:p>
-      <w:pPr>
-        <w:pStyle w:val="Text"/>
-        <w:spacing w:before="0" w:after="300"/>
-        <w:ind w:left="200"/>
-      </w:pPr>
-      <w:r>
-        <w:rPr>
-          <w:b/>
-          <w:bCs/>
-        </w:rPr>
-        <w:t xml:space="preserve">Created: </w:t>
-      </w:r>
-      <w:r>
-        <w:t xml:space="preserve">7/31/17 by dyg, </w:t>
-      </w:r>
-      <w:r>
-        <w:rPr>
-          <w:b/>
-          <w:bCs/>
-        </w:rPr>
-        <w:t xml:space="preserve">Modified: </w:t>
-      </w:r>
-      <w:r>
-        <w:t>7/31/17 by dyg</w:t>
-      </w:r>
-    </w:p>
-    <w:p>
-      <w:pPr>
-        <w:pStyle w:val="Heading1"/>
-        <w:keepNext w:val="0"/>
-        <w:spacing w:before="0" w:after="120"/>
-        <w:outlineLvl w:val="9"/>
-        <w:rPr>
-          <w:b/>
-          <w:bCs/>
-          <w:sz w:val="24"/>
-          <w:szCs w:val="24"/>
-        </w:rPr>
-      </w:pPr>
-      <w:r>
-        <w:rPr>
-          <w:i w:val="0"/>
-          <w:color w:val="6E6E6E"/>
-        </w:rPr>
-        <w:t>●</w:t>
-      </w:r>
-      <w:r>
-        <w:rPr>
-          <w:i w:val="0"/>
-        </w:rPr>
-        <w:t xml:space="preserve"> Insertion</w:t>
-      </w:r>
-    </w:p>
-    <w:p>
-      <w:pPr>
-        <w:pStyle w:val="Text"/>
-        <w:spacing w:before="0" w:after="300"/>
-        <w:ind w:left="200"/>
-      </w:pPr>
-      <w:r>
-        <w:rPr>
-          <w:b/>
-          <w:bCs/>
-        </w:rPr>
-        <w:t xml:space="preserve">Created: </w:t>
-      </w:r>
-      <w:r>
-        <w:t xml:space="preserve">7/10/17 by dyg, </w:t>
-      </w:r>
-      <w:r>
-        <w:rPr>
-          <w:b/>
-          <w:bCs/>
-        </w:rPr>
-        <w:t xml:space="preserve">Modified: </w:t>
-      </w:r>
-      <w:r>
-        <w:t>8/8/17 by dyg</w:t>
-      </w:r>
-    </w:p>
-    <w:p>
-      <w:pPr>
-        <w:pStyle w:val="Heading1"/>
-        <w:keepNext w:val="0"/>
-        <w:spacing w:before="0" w:after="120"/>
-        <w:outlineLvl w:val="9"/>
-        <w:rPr>
-          <w:b/>
-          <w:bCs/>
-          <w:sz w:val="24"/>
-          <w:szCs w:val="24"/>
-        </w:rPr>
-      </w:pPr>
-      <w:r>
-        <w:rPr>
-          <w:i w:val="0"/>
-          <w:color w:val="6E6E6E"/>
-        </w:rPr>
-        <w:t>●</w:t>
-      </w:r>
-      <w:r>
-        <w:rPr>
-          <w:i w:val="0"/>
-        </w:rPr>
-        <w:t xml:space="preserve"> internal paths</w:t>
-      </w:r>
-    </w:p>
-    <w:p>
-      <w:pPr>
-        <w:pStyle w:val="Text"/>
-        <w:spacing w:before="0" w:after="300"/>
-        <w:ind w:left="200"/>
-      </w:pPr>
-      <w:r>
-        <w:rPr>
-          <w:b/>
-          <w:bCs/>
-        </w:rPr>
-        <w:t xml:space="preserve">Created: </w:t>
-      </w:r>
-      <w:r>
-        <w:t xml:space="preserve">7/24/17 by dyg, </w:t>
-      </w:r>
-      <w:r>
-        <w:rPr>
-          <w:b/>
-          <w:bCs/>
-        </w:rPr>
-        <w:t xml:space="preserve">Modified: </w:t>
-      </w:r>
-      <w:r>
-        <w:t>8/7/17 by dyg</w:t>
-      </w:r>
-    </w:p>
-    <w:p>
-      <w:pPr>
-        <w:pStyle w:val="Heading1"/>
-        <w:keepNext w:val="0"/>
-        <w:spacing w:before="0" w:after="120"/>
-        <w:outlineLvl w:val="9"/>
-        <w:rPr>
-          <w:b/>
-          <w:bCs/>
-          <w:sz w:val="24"/>
-          <w:szCs w:val="24"/>
-        </w:rPr>
-      </w:pPr>
-      <w:r>
-        <w:rPr>
-          <w:i w:val="0"/>
-          <w:color w:val="6E6E6E"/>
-        </w:rPr>
-        <w:t>●</w:t>
-      </w:r>
-      <w:r>
-        <w:rPr>
-          <w:i w:val="0"/>
-        </w:rPr>
-        <w:t xml:space="preserve"> Invariant</w:t>
-      </w:r>
-    </w:p>
-    <w:p>
-      <w:pPr>
-        <w:pStyle w:val="Text"/>
-        <w:spacing w:before="0" w:after="0"/>
-        <w:ind w:left="200"/>
-      </w:pPr>
-      <w:r>
-        <w:rPr>
-          <w:b/>
-          <w:bCs/>
-        </w:rPr>
-        <w:t xml:space="preserve">Created: </w:t>
-      </w:r>
-      <w:r>
-        <w:t xml:space="preserve">7/10/17 by dyg, </w:t>
-      </w:r>
-      <w:r>
-        <w:rPr>
-          <w:b/>
-          <w:bCs/>
-        </w:rPr>
-        <w:t xml:space="preserve">Modified: </w:t>
-      </w:r>
-      <w:r>
-        <w:t>8/8/17 by dyg</w:t>
-      </w:r>
-    </w:p>
-    <w:p>
-      <w:pPr>
-        <w:pStyle w:val="Caption0"/>
-        <w:spacing w:before="200" w:after="0"/>
-        <w:ind w:left="200"/>
-        <w:rPr>
-          <w:b/>
-          <w:bCs/>
-        </w:rPr>
-      </w:pPr>
-      <w:r>
-        <w:t>Comment:</w:t>
-      </w:r>
-    </w:p>
-    <w:p>
-      <w:pPr>
-        <w:pStyle w:val="Comment"/>
-        <w:pBdr>
-          <w:top w:val="none" w:sz="0" w:space="0" w:color="auto"/>
-          <w:left w:val="single" w:sz="8" w:space="10" w:color="CCCCCC"/>
-          <w:bottom w:val="none" w:sz="0" w:space="0" w:color="auto"/>
-          <w:right w:val="none" w:sz="0" w:space="0" w:color="auto"/>
-        </w:pBdr>
-        <w:spacing w:before="0" w:after="300"/>
-        <w:ind w:left="420"/>
-      </w:pPr>
-      <w:r>
-        <w:t>Another in vivo term that may not be transmissible</w:t>
-      </w:r>
-    </w:p>
-    <w:p>
-      <w:pPr>
-        <w:pStyle w:val="Heading1"/>
-        <w:keepNext w:val="0"/>
-        <w:spacing w:before="0" w:after="120"/>
-        <w:outlineLvl w:val="9"/>
-        <w:rPr>
-          <w:b/>
-          <w:bCs/>
-          <w:sz w:val="24"/>
-          <w:szCs w:val="24"/>
-        </w:rPr>
-      </w:pPr>
-      <w:r>
-        <w:rPr>
-          <w:i w:val="0"/>
           <w:color w:val="006EFF"/>
         </w:rPr>
         <w:t>●</w:t>
@@ -6291,7 +4878,7 @@
               <a:graphicData uri="http://schemas.openxmlformats.org/drawingml/2006/picture">
                 <pic:pic xmlns:pic="http://schemas.openxmlformats.org/drawingml/2006/picture">
                   <pic:nvPicPr>
-                    <pic:cNvPr id="2051175963" name=""/>
+                    <pic:cNvPr id="404818011" name=""/>
                     <pic:cNvPicPr/>
                   </pic:nvPicPr>
                   <pic:blipFill>
@@ -6365,114 +4952,6 @@
       <w:r>
         <w:rPr>
           <w:i w:val="0"/>
-          <w:color w:val="6E6E6E"/>
-        </w:rPr>
-        <w:t>●</w:t>
-      </w:r>
-      <w:r>
-        <w:rPr>
-          <w:i w:val="0"/>
-        </w:rPr>
-        <w:t xml:space="preserve"> length</w:t>
-      </w:r>
-    </w:p>
-    <w:p>
-      <w:pPr>
-        <w:pStyle w:val="Text"/>
-        <w:spacing w:before="0" w:after="300"/>
-        <w:ind w:left="200"/>
-      </w:pPr>
-      <w:r>
-        <w:rPr>
-          <w:b/>
-          <w:bCs/>
-        </w:rPr>
-        <w:t xml:space="preserve">Created: </w:t>
-      </w:r>
-      <w:r>
-        <w:t xml:space="preserve">7/24/17 by dyg, </w:t>
-      </w:r>
-      <w:r>
-        <w:rPr>
-          <w:b/>
-          <w:bCs/>
-        </w:rPr>
-        <w:t xml:space="preserve">Modified: </w:t>
-      </w:r>
-      <w:r>
-        <w:t>8/1/17 by dyg</w:t>
-      </w:r>
-    </w:p>
-    <w:p>
-      <w:pPr>
-        <w:pStyle w:val="Heading1"/>
-        <w:keepNext w:val="0"/>
-        <w:spacing w:before="0" w:after="120"/>
-        <w:outlineLvl w:val="9"/>
-        <w:rPr>
-          <w:b/>
-          <w:bCs/>
-          <w:sz w:val="24"/>
-          <w:szCs w:val="24"/>
-        </w:rPr>
-      </w:pPr>
-      <w:r>
-        <w:rPr>
-          <w:i w:val="0"/>
-          <w:color w:val="8C32A0"/>
-        </w:rPr>
-        <w:t>●</w:t>
-      </w:r>
-      <w:r>
-        <w:rPr>
-          <w:i w:val="0"/>
-        </w:rPr>
-        <w:t xml:space="preserve"> LIFO</w:t>
-      </w:r>
-    </w:p>
-    <w:p>
-      <w:pPr>
-        <w:pStyle w:val="Text"/>
-        <w:spacing w:before="0" w:after="300"/>
-        <w:ind w:left="200"/>
-      </w:pPr>
-      <w:r>
-        <w:rPr>
-          <w:b/>
-          <w:bCs/>
-        </w:rPr>
-        <w:t xml:space="preserve">Created: </w:t>
-      </w:r>
-      <w:r>
-        <w:t xml:space="preserve">7/24/17 by dyg, </w:t>
-      </w:r>
-      <w:r>
-        <w:rPr>
-          <w:b/>
-          <w:bCs/>
-        </w:rPr>
-        <w:t xml:space="preserve">Modified: </w:t>
-      </w:r>
-      <w:r>
-        <w:t>8/8/17 by dyg</w:t>
-      </w:r>
-    </w:p>
-    <w:p>
-      <w:pPr>
-        <w:pStyle w:val="Heading1"/>
-        <w:keepNext w:val="0"/>
-        <w:spacing w:before="0" w:after="120"/>
-        <w:outlineLvl w:val="9"/>
-        <w:rPr>
-          <w:b/>
-          <w:bCs/>
-          <w:sz w:val="24"/>
-          <w:szCs w:val="24"/>
-        </w:rPr>
-      </w:pPr>
-      <w:r>
-        <w:rPr>
-          <w:i w:val="0"/>
           <w:color w:val="46AA00"/>
         </w:rPr>
         <w:t>●</w:t>
@@ -6545,7 +5024,7 @@
               <a:graphicData uri="http://schemas.openxmlformats.org/drawingml/2006/picture">
                 <pic:pic xmlns:pic="http://schemas.openxmlformats.org/drawingml/2006/picture">
                   <pic:nvPicPr>
-                    <pic:cNvPr id="1266050078" name=""/>
+                    <pic:cNvPr id="1566557256" name=""/>
                     <pic:cNvPicPr/>
                   </pic:nvPicPr>
                   <pic:blipFill>
@@ -6619,60 +5098,6 @@
       <w:r>
         <w:rPr>
           <w:i w:val="0"/>
-          <w:color w:val="6E6E6E"/>
-        </w:rPr>
-        <w:t>●</w:t>
-      </w:r>
-      <w:r>
-        <w:rPr>
-          <w:i w:val="0"/>
-        </w:rPr>
-        <w:t xml:space="preserve"> merging</w:t>
-      </w:r>
-    </w:p>
-    <w:p>
-      <w:pPr>
-        <w:pStyle w:val="Text"/>
-        <w:spacing w:before="0" w:after="300"/>
-        <w:ind w:left="200"/>
-      </w:pPr>
-      <w:r>
-        <w:rPr>
-          <w:b/>
-          <w:bCs/>
-        </w:rPr>
-        <w:t xml:space="preserve">Created: </w:t>
-      </w:r>
-      <w:r>
-        <w:t xml:space="preserve">8/16/17 by dyg, </w:t>
-      </w:r>
-      <w:r>
-        <w:rPr>
-          <w:b/>
-          <w:bCs/>
-        </w:rPr>
-        <w:t xml:space="preserve">Modified: </w:t>
-      </w:r>
-      <w:r>
-        <w:t>8/16/17 by dyg</w:t>
-      </w:r>
-    </w:p>
-    <w:p>
-      <w:pPr>
-        <w:pStyle w:val="Heading1"/>
-        <w:keepNext w:val="0"/>
-        <w:spacing w:before="0" w:after="120"/>
-        <w:outlineLvl w:val="9"/>
-        <w:rPr>
-          <w:b/>
-          <w:bCs/>
-          <w:sz w:val="24"/>
-          <w:szCs w:val="24"/>
-        </w:rPr>
-      </w:pPr>
-      <w:r>
-        <w:rPr>
-          <w:i w:val="0"/>
           <w:color w:val="FFBE00"/>
         </w:rPr>
         <w:t>●</w:t>
@@ -6745,7 +5170,7 @@
               <a:graphicData uri="http://schemas.openxmlformats.org/drawingml/2006/picture">
                 <pic:pic xmlns:pic="http://schemas.openxmlformats.org/drawingml/2006/picture">
                   <pic:nvPicPr>
-                    <pic:cNvPr id="52969833" name=""/>
+                    <pic:cNvPr id="1962457552" name=""/>
                     <pic:cNvPicPr/>
                   </pic:nvPicPr>
                   <pic:blipFill>
@@ -6891,7 +5316,7 @@
               <a:graphicData uri="http://schemas.openxmlformats.org/drawingml/2006/picture">
                 <pic:pic xmlns:pic="http://schemas.openxmlformats.org/drawingml/2006/picture">
                   <pic:nvPicPr>
-                    <pic:cNvPr id="1839933168" name=""/>
+                    <pic:cNvPr id="1574916832" name=""/>
                     <pic:cNvPicPr/>
                   </pic:nvPicPr>
                   <pic:blipFill>
@@ -7037,7 +5462,7 @@
               <a:graphicData uri="http://schemas.openxmlformats.org/drawingml/2006/picture">
                 <pic:pic xmlns:pic="http://schemas.openxmlformats.org/drawingml/2006/picture">
                   <pic:nvPicPr>
-                    <pic:cNvPr id="2053201321" name=""/>
+                    <pic:cNvPr id="2040870430" name=""/>
                     <pic:cNvPicPr/>
                   </pic:nvPicPr>
                   <pic:blipFill>
@@ -7183,7 +5608,7 @@
               <a:graphicData uri="http://schemas.openxmlformats.org/drawingml/2006/picture">
                 <pic:pic xmlns:pic="http://schemas.openxmlformats.org/drawingml/2006/picture">
                   <pic:nvPicPr>
-                    <pic:cNvPr id="1367713820" name=""/>
+                    <pic:cNvPr id="855816192" name=""/>
                     <pic:cNvPicPr/>
                   </pic:nvPicPr>
                   <pic:blipFill>
@@ -7329,7 +5754,7 @@
               <a:graphicData uri="http://schemas.openxmlformats.org/drawingml/2006/picture">
                 <pic:pic xmlns:pic="http://schemas.openxmlformats.org/drawingml/2006/picture">
                   <pic:nvPicPr>
-                    <pic:cNvPr id="1441892965" name=""/>
+                    <pic:cNvPr id="1641660464" name=""/>
                     <pic:cNvPicPr/>
                   </pic:nvPicPr>
                   <pic:blipFill>
@@ -7403,60 +5828,6 @@
       <w:r>
         <w:rPr>
           <w:i w:val="0"/>
-          <w:color w:val="6E6E6E"/>
-        </w:rPr>
-        <w:t>●</w:t>
-      </w:r>
-      <w:r>
-        <w:rPr>
-          <w:i w:val="0"/>
-        </w:rPr>
-        <w:t xml:space="preserve"> path</w:t>
-      </w:r>
-    </w:p>
-    <w:p>
-      <w:pPr>
-        <w:pStyle w:val="Text"/>
-        <w:spacing w:before="0" w:after="300"/>
-        <w:ind w:left="200"/>
-      </w:pPr>
-      <w:r>
-        <w:rPr>
-          <w:b/>
-          <w:bCs/>
-        </w:rPr>
-        <w:t xml:space="preserve">Created: </w:t>
-      </w:r>
-      <w:r>
-        <w:t xml:space="preserve">7/24/17 by dyg, </w:t>
-      </w:r>
-      <w:r>
-        <w:rPr>
-          <w:b/>
-          <w:bCs/>
-        </w:rPr>
-        <w:t xml:space="preserve">Modified: </w:t>
-      </w:r>
-      <w:r>
-        <w:t>8/1/17 by dyg</w:t>
-      </w:r>
-    </w:p>
-    <w:p>
-      <w:pPr>
-        <w:pStyle w:val="Heading1"/>
-        <w:keepNext w:val="0"/>
-        <w:spacing w:before="0" w:after="120"/>
-        <w:outlineLvl w:val="9"/>
-        <w:rPr>
-          <w:b/>
-          <w:bCs/>
-          <w:sz w:val="24"/>
-          <w:szCs w:val="24"/>
-        </w:rPr>
-      </w:pPr>
-      <w:r>
-        <w:rPr>
-          <w:i w:val="0"/>
           <w:color w:val="FFBE00"/>
         </w:rPr>
         <w:t>●</w:t>
@@ -7529,7 +5900,7 @@
               <a:graphicData uri="http://schemas.openxmlformats.org/drawingml/2006/picture">
                 <pic:pic xmlns:pic="http://schemas.openxmlformats.org/drawingml/2006/picture">
                   <pic:nvPicPr>
-                    <pic:cNvPr id="320787288" name=""/>
+                    <pic:cNvPr id="1046973353" name=""/>
                     <pic:cNvPicPr/>
                   </pic:nvPicPr>
                   <pic:blipFill>
@@ -7603,114 +5974,6 @@
       <w:r>
         <w:rPr>
           <w:i w:val="0"/>
-          <w:color w:val="6E6E6E"/>
-        </w:rPr>
-        <w:t>●</w:t>
-      </w:r>
-      <w:r>
-        <w:rPr>
-          <w:i w:val="0"/>
-        </w:rPr>
-        <w:t xml:space="preserve"> principle of optimatlity</w:t>
-      </w:r>
-    </w:p>
-    <w:p>
-      <w:pPr>
-        <w:pStyle w:val="Text"/>
-        <w:spacing w:before="0" w:after="300"/>
-        <w:ind w:left="200"/>
-      </w:pPr>
-      <w:r>
-        <w:rPr>
-          <w:b/>
-          <w:bCs/>
-        </w:rPr>
-        <w:t xml:space="preserve">Created: </w:t>
-      </w:r>
-      <w:r>
-        <w:t xml:space="preserve">8/1/17 by dyg, </w:t>
-      </w:r>
-      <w:r>
-        <w:rPr>
-          <w:b/>
-          <w:bCs/>
-        </w:rPr>
-        <w:t xml:space="preserve">Modified: </w:t>
-      </w:r>
-      <w:r>
-        <w:t>8/1/17 by dyg</w:t>
-      </w:r>
-    </w:p>
-    <w:p>
-      <w:pPr>
-        <w:pStyle w:val="Heading1"/>
-        <w:keepNext w:val="0"/>
-        <w:spacing w:before="0" w:after="120"/>
-        <w:outlineLvl w:val="9"/>
-        <w:rPr>
-          <w:b/>
-          <w:bCs/>
-          <w:sz w:val="24"/>
-          <w:szCs w:val="24"/>
-        </w:rPr>
-      </w:pPr>
-      <w:r>
-        <w:rPr>
-          <w:i w:val="0"/>
-          <w:color w:val="6E6E6E"/>
-        </w:rPr>
-        <w:t>●</w:t>
-      </w:r>
-      <w:r>
-        <w:rPr>
-          <w:i w:val="0"/>
-        </w:rPr>
-        <w:t xml:space="preserve"> priority queue</w:t>
-      </w:r>
-    </w:p>
-    <w:p>
-      <w:pPr>
-        <w:pStyle w:val="Text"/>
-        <w:spacing w:before="0" w:after="300"/>
-        <w:ind w:left="200"/>
-      </w:pPr>
-      <w:r>
-        <w:rPr>
-          <w:b/>
-          <w:bCs/>
-        </w:rPr>
-        <w:t xml:space="preserve">Created: </w:t>
-      </w:r>
-      <w:r>
-        <w:t xml:space="preserve">7/24/17 by dyg, </w:t>
-      </w:r>
-      <w:r>
-        <w:rPr>
-          <w:b/>
-          <w:bCs/>
-        </w:rPr>
-        <w:t xml:space="preserve">Modified: </w:t>
-      </w:r>
-      <w:r>
-        <w:t>8/1/17 by dyg</w:t>
-      </w:r>
-    </w:p>
-    <w:p>
-      <w:pPr>
-        <w:pStyle w:val="Heading1"/>
-        <w:keepNext w:val="0"/>
-        <w:spacing w:before="0" w:after="120"/>
-        <w:outlineLvl w:val="9"/>
-        <w:rPr>
-          <w:b/>
-          <w:bCs/>
-          <w:sz w:val="24"/>
-          <w:szCs w:val="24"/>
-        </w:rPr>
-      </w:pPr>
-      <w:r>
-        <w:rPr>
-          <w:i w:val="0"/>
           <w:color w:val="FF7800"/>
         </w:rPr>
         <w:t>●</w:t>
@@ -7783,7 +6046,7 @@
               <a:graphicData uri="http://schemas.openxmlformats.org/drawingml/2006/picture">
                 <pic:pic xmlns:pic="http://schemas.openxmlformats.org/drawingml/2006/picture">
                   <pic:nvPicPr>
-                    <pic:cNvPr id="1036867773" name=""/>
+                    <pic:cNvPr id="209312018" name=""/>
                     <pic:cNvPicPr/>
                   </pic:nvPicPr>
                   <pic:blipFill>
@@ -7929,7 +6192,7 @@
               <a:graphicData uri="http://schemas.openxmlformats.org/drawingml/2006/picture">
                 <pic:pic xmlns:pic="http://schemas.openxmlformats.org/drawingml/2006/picture">
                   <pic:nvPicPr>
-                    <pic:cNvPr id="1486673965" name=""/>
+                    <pic:cNvPr id="820112858" name=""/>
                     <pic:cNvPicPr/>
                   </pic:nvPicPr>
                   <pic:blipFill>
@@ -8075,7 +6338,7 @@
               <a:graphicData uri="http://schemas.openxmlformats.org/drawingml/2006/picture">
                 <pic:pic xmlns:pic="http://schemas.openxmlformats.org/drawingml/2006/picture">
                   <pic:nvPicPr>
-                    <pic:cNvPr id="1401360365" name=""/>
+                    <pic:cNvPr id="1432662671" name=""/>
                     <pic:cNvPicPr/>
                   </pic:nvPicPr>
                   <pic:blipFill>
@@ -8279,7 +6542,7 @@
               <a:graphicData uri="http://schemas.openxmlformats.org/drawingml/2006/picture">
                 <pic:pic xmlns:pic="http://schemas.openxmlformats.org/drawingml/2006/picture">
                   <pic:nvPicPr>
-                    <pic:cNvPr id="1801680211" name=""/>
+                    <pic:cNvPr id="454343167" name=""/>
                     <pic:cNvPicPr/>
                   </pic:nvPicPr>
                   <pic:blipFill>
@@ -8425,7 +6688,7 @@
               <a:graphicData uri="http://schemas.openxmlformats.org/drawingml/2006/picture">
                 <pic:pic xmlns:pic="http://schemas.openxmlformats.org/drawingml/2006/picture">
                   <pic:nvPicPr>
-                    <pic:cNvPr id="1904799497" name=""/>
+                    <pic:cNvPr id="135890046" name=""/>
                     <pic:cNvPicPr/>
                   </pic:nvPicPr>
                   <pic:blipFill>
@@ -8499,198 +6762,6 @@
       <w:r>
         <w:rPr>
           <w:i w:val="0"/>
-          <w:color w:val="6E6E6E"/>
-        </w:rPr>
-        <w:t>●</w:t>
-      </w:r>
-      <w:r>
-        <w:rPr>
-          <w:i w:val="0"/>
-        </w:rPr>
-        <w:t xml:space="preserve"> rebalance</w:t>
-      </w:r>
-    </w:p>
-    <w:p>
-      <w:pPr>
-        <w:pStyle w:val="Text"/>
-        <w:spacing w:before="0" w:after="0"/>
-        <w:ind w:left="200"/>
-      </w:pPr>
-      <w:r>
-        <w:rPr>
-          <w:b/>
-          <w:bCs/>
-        </w:rPr>
-        <w:t xml:space="preserve">Created: </w:t>
-      </w:r>
-      <w:r>
-        <w:t xml:space="preserve">7/10/17 by dyg, </w:t>
-      </w:r>
-      <w:r>
-        <w:rPr>
-          <w:b/>
-          <w:bCs/>
-        </w:rPr>
-        <w:t xml:space="preserve">Modified: </w:t>
-      </w:r>
-      <w:r>
-        <w:t>8/8/17 by dyg</w:t>
-      </w:r>
-    </w:p>
-    <w:p>
-      <w:pPr>
-        <w:pStyle w:val="Caption0"/>
-        <w:spacing w:before="200" w:after="0"/>
-        <w:ind w:left="200"/>
-        <w:rPr>
-          <w:b/>
-          <w:bCs/>
-        </w:rPr>
-      </w:pPr>
-      <w:r>
-        <w:t>Comment:</w:t>
-      </w:r>
-    </w:p>
-    <w:p>
-      <w:pPr>
-        <w:pStyle w:val="Comment"/>
-        <w:pBdr>
-          <w:top w:val="none" w:sz="0" w:space="0" w:color="auto"/>
-          <w:left w:val="single" w:sz="8" w:space="10" w:color="CCCCCC"/>
-          <w:bottom w:val="none" w:sz="0" w:space="0" w:color="auto"/>
-          <w:right w:val="none" w:sz="0" w:space="0" w:color="auto"/>
-        </w:pBdr>
-        <w:spacing w:before="0" w:after="300"/>
-        <w:ind w:left="420"/>
-      </w:pPr>
-      <w:r>
-        <w:t>rebalance is an in vivo term for Trees in general. This means it will not be able to be applied to other algorithms, perhaps this code should be subsumed into SubOp code.</w:t>
-      </w:r>
-    </w:p>
-    <w:p>
-      <w:pPr>
-        <w:pStyle w:val="Heading1"/>
-        <w:keepNext w:val="0"/>
-        <w:spacing w:before="0" w:after="120"/>
-        <w:outlineLvl w:val="9"/>
-        <w:rPr>
-          <w:b/>
-          <w:bCs/>
-          <w:sz w:val="24"/>
-          <w:szCs w:val="24"/>
-        </w:rPr>
-      </w:pPr>
-      <w:r>
-        <w:rPr>
-          <w:i w:val="0"/>
-          <w:color w:val="6E6E6E"/>
-        </w:rPr>
-        <w:t>●</w:t>
-      </w:r>
-      <w:r>
-        <w:rPr>
-          <w:i w:val="0"/>
-        </w:rPr>
-        <w:t xml:space="preserve"> recurrence</w:t>
-      </w:r>
-    </w:p>
-    <w:p>
-      <w:pPr>
-        <w:pStyle w:val="Text"/>
-        <w:spacing w:before="0" w:after="300"/>
-        <w:ind w:left="200"/>
-      </w:pPr>
-      <w:r>
-        <w:rPr>
-          <w:b/>
-          <w:bCs/>
-        </w:rPr>
-        <w:t xml:space="preserve">Created: </w:t>
-      </w:r>
-      <w:r>
-        <w:t xml:space="preserve">7/25/17 by dyg, </w:t>
-      </w:r>
-      <w:r>
-        <w:rPr>
-          <w:b/>
-          <w:bCs/>
-        </w:rPr>
-        <w:t xml:space="preserve">Modified: </w:t>
-      </w:r>
-      <w:r>
-        <w:t>8/8/17 by dyg</w:t>
-      </w:r>
-    </w:p>
-    <w:p>
-      <w:pPr>
-        <w:pStyle w:val="Heading1"/>
-        <w:keepNext w:val="0"/>
-        <w:spacing w:before="0" w:after="120"/>
-        <w:outlineLvl w:val="9"/>
-        <w:rPr>
-          <w:b/>
-          <w:bCs/>
-          <w:sz w:val="24"/>
-          <w:szCs w:val="24"/>
-        </w:rPr>
-      </w:pPr>
-      <w:r>
-        <w:rPr>
-          <w:i w:val="0"/>
-          <w:color w:val="6E6E6E"/>
-        </w:rPr>
-        <w:t>●</w:t>
-      </w:r>
-      <w:r>
-        <w:rPr>
-          <w:i w:val="0"/>
-        </w:rPr>
-        <w:t xml:space="preserve"> Recursive</w:t>
-      </w:r>
-    </w:p>
-    <w:p>
-      <w:pPr>
-        <w:pStyle w:val="Text"/>
-        <w:spacing w:before="0" w:after="300"/>
-        <w:ind w:left="200"/>
-      </w:pPr>
-      <w:r>
-        <w:rPr>
-          <w:b/>
-          <w:bCs/>
-        </w:rPr>
-        <w:t xml:space="preserve">Created: </w:t>
-      </w:r>
-      <w:r>
-        <w:t xml:space="preserve">7/10/17 by dyg, </w:t>
-      </w:r>
-      <w:r>
-        <w:rPr>
-          <w:b/>
-          <w:bCs/>
-        </w:rPr>
-        <w:t xml:space="preserve">Modified: </w:t>
-      </w:r>
-      <w:r>
-        <w:t>8/8/17 by dyg</w:t>
-      </w:r>
-    </w:p>
-    <w:p>
-      <w:pPr>
-        <w:pStyle w:val="Heading1"/>
-        <w:keepNext w:val="0"/>
-        <w:spacing w:before="0" w:after="120"/>
-        <w:outlineLvl w:val="9"/>
-        <w:rPr>
-          <w:b/>
-          <w:bCs/>
-          <w:sz w:val="24"/>
-          <w:szCs w:val="24"/>
-        </w:rPr>
-      </w:pPr>
-      <w:r>
-        <w:rPr>
-          <w:i w:val="0"/>
           <w:color w:val="FFBE00"/>
         </w:rPr>
         <w:t>●</w:t>
@@ -8763,7 +6834,7 @@
               <a:graphicData uri="http://schemas.openxmlformats.org/drawingml/2006/picture">
                 <pic:pic xmlns:pic="http://schemas.openxmlformats.org/drawingml/2006/picture">
                   <pic:nvPicPr>
-                    <pic:cNvPr id="1980831791" name=""/>
+                    <pic:cNvPr id="1928262378" name=""/>
                     <pic:cNvPicPr/>
                   </pic:nvPicPr>
                   <pic:blipFill>
@@ -8837,53 +6908,6 @@
       <w:r>
         <w:rPr>
           <w:i w:val="0"/>
-        </w:rPr>
-        <w:t>○ relaxation</w:t>
-      </w:r>
-    </w:p>
-    <w:p>
-      <w:pPr>
-        <w:pStyle w:val="Text"/>
-        <w:spacing w:before="0" w:after="300"/>
-        <w:ind w:left="200"/>
-      </w:pPr>
-      <w:r>
-        <w:rPr>
-          <w:b/>
-          <w:bCs/>
-        </w:rPr>
-        <w:t xml:space="preserve">Created: </w:t>
-      </w:r>
-      <w:r>
-        <w:t xml:space="preserve">8/17/17 by dyg, </w:t>
-      </w:r>
-      <w:r>
-        <w:rPr>
-          <w:b/>
-          <w:bCs/>
-        </w:rPr>
-        <w:t xml:space="preserve">Modified: </w:t>
-      </w:r>
-      <w:r>
-        <w:t>8/17/17 by dyg</w:t>
-      </w:r>
-    </w:p>
-    <w:p>
-      <w:pPr>
-        <w:pStyle w:val="Heading1"/>
-        <w:keepNext w:val="0"/>
-        <w:spacing w:before="0" w:after="120"/>
-        <w:outlineLvl w:val="9"/>
-        <w:rPr>
-          <w:b/>
-          <w:bCs/>
-          <w:sz w:val="24"/>
-          <w:szCs w:val="24"/>
-        </w:rPr>
-      </w:pPr>
-      <w:r>
-        <w:rPr>
-          <w:i w:val="0"/>
           <w:color w:val="FFBE00"/>
         </w:rPr>
         <w:t>●</w:t>
@@ -8956,7 +6980,7 @@
               <a:graphicData uri="http://schemas.openxmlformats.org/drawingml/2006/picture">
                 <pic:pic xmlns:pic="http://schemas.openxmlformats.org/drawingml/2006/picture">
                   <pic:nvPicPr>
-                    <pic:cNvPr id="725563863" name=""/>
+                    <pic:cNvPr id="211316156" name=""/>
                     <pic:cNvPicPr/>
                   </pic:nvPicPr>
                   <pic:blipFill>
@@ -9030,107 +7054,6 @@
       <w:r>
         <w:rPr>
           <w:i w:val="0"/>
-        </w:rPr>
-        <w:t>○ rotations</w:t>
-      </w:r>
-    </w:p>
-    <w:p>
-      <w:pPr>
-        <w:pStyle w:val="Text"/>
-        <w:spacing w:before="0" w:after="300"/>
-        <w:ind w:left="200"/>
-      </w:pPr>
-      <w:r>
-        <w:rPr>
-          <w:b/>
-          <w:bCs/>
-        </w:rPr>
-        <w:t xml:space="preserve">Created: </w:t>
-      </w:r>
-      <w:r>
-        <w:t xml:space="preserve">8/15/17 by dyg, </w:t>
-      </w:r>
-      <w:r>
-        <w:rPr>
-          <w:b/>
-          <w:bCs/>
-        </w:rPr>
-        <w:t xml:space="preserve">Modified: </w:t>
-      </w:r>
-      <w:r>
-        <w:t>8/15/17 by dyg</w:t>
-      </w:r>
-    </w:p>
-    <w:p>
-      <w:pPr>
-        <w:pStyle w:val="Heading1"/>
-        <w:keepNext w:val="0"/>
-        <w:spacing w:before="0" w:after="120"/>
-        <w:outlineLvl w:val="9"/>
-        <w:rPr>
-          <w:b/>
-          <w:bCs/>
-          <w:sz w:val="24"/>
-          <w:szCs w:val="24"/>
-        </w:rPr>
-      </w:pPr>
-      <w:r>
-        <w:rPr>
-          <w:i w:val="0"/>
-          <w:color w:val="6E6E6E"/>
-        </w:rPr>
-        <w:t>●</w:t>
-      </w:r>
-      <w:r>
-        <w:rPr>
-          <w:i w:val="0"/>
-        </w:rPr>
-        <w:t xml:space="preserve"> Search</w:t>
-      </w:r>
-    </w:p>
-    <w:p>
-      <w:pPr>
-        <w:pStyle w:val="Text"/>
-        <w:spacing w:before="0" w:after="300"/>
-        <w:ind w:left="200"/>
-      </w:pPr>
-      <w:r>
-        <w:rPr>
-          <w:b/>
-          <w:bCs/>
-        </w:rPr>
-        <w:t xml:space="preserve">Created: </w:t>
-      </w:r>
-      <w:r>
-        <w:t xml:space="preserve">7/10/17 by dyg, </w:t>
-      </w:r>
-      <w:r>
-        <w:rPr>
-          <w:b/>
-          <w:bCs/>
-        </w:rPr>
-        <w:t xml:space="preserve">Modified: </w:t>
-      </w:r>
-      <w:r>
-        <w:t>8/7/17 by dyg</w:t>
-      </w:r>
-    </w:p>
-    <w:p>
-      <w:pPr>
-        <w:pStyle w:val="Heading1"/>
-        <w:keepNext w:val="0"/>
-        <w:spacing w:before="0" w:after="120"/>
-        <w:outlineLvl w:val="9"/>
-        <w:rPr>
-          <w:b/>
-          <w:bCs/>
-          <w:sz w:val="24"/>
-          <w:szCs w:val="24"/>
-        </w:rPr>
-      </w:pPr>
-      <w:r>
-        <w:rPr>
-          <w:i w:val="0"/>
           <w:color w:val="46AA00"/>
         </w:rPr>
         <w:t>●</w:t>
@@ -9203,7 +7126,7 @@
               <a:graphicData uri="http://schemas.openxmlformats.org/drawingml/2006/picture">
                 <pic:pic xmlns:pic="http://schemas.openxmlformats.org/drawingml/2006/picture">
                   <pic:nvPicPr>
-                    <pic:cNvPr id="557407389" name=""/>
+                    <pic:cNvPr id="1513689874" name=""/>
                     <pic:cNvPicPr/>
                   </pic:nvPicPr>
                   <pic:blipFill>
@@ -9277,161 +7200,6 @@
       <w:r>
         <w:rPr>
           <w:i w:val="0"/>
-          <w:color w:val="6E6E6E"/>
-        </w:rPr>
-        <w:t>●</w:t>
-      </w:r>
-      <w:r>
-        <w:rPr>
-          <w:i w:val="0"/>
-        </w:rPr>
-        <w:t xml:space="preserve"> shortest-path</w:t>
-      </w:r>
-    </w:p>
-    <w:p>
-      <w:pPr>
-        <w:pStyle w:val="Text"/>
-        <w:spacing w:before="0" w:after="300"/>
-        <w:ind w:left="200"/>
-      </w:pPr>
-      <w:r>
-        <w:rPr>
-          <w:b/>
-          <w:bCs/>
-        </w:rPr>
-        <w:t xml:space="preserve">Created: </w:t>
-      </w:r>
-      <w:r>
-        <w:t xml:space="preserve">7/24/17 by dyg, </w:t>
-      </w:r>
-      <w:r>
-        <w:rPr>
-          <w:b/>
-          <w:bCs/>
-        </w:rPr>
-        <w:t xml:space="preserve">Modified: </w:t>
-      </w:r>
-      <w:r>
-        <w:t>8/1/17 by dyg</w:t>
-      </w:r>
-    </w:p>
-    <w:p>
-      <w:pPr>
-        <w:pStyle w:val="Heading1"/>
-        <w:keepNext w:val="0"/>
-        <w:spacing w:before="0" w:after="120"/>
-        <w:outlineLvl w:val="9"/>
-        <w:rPr>
-          <w:b/>
-          <w:bCs/>
-          <w:sz w:val="24"/>
-          <w:szCs w:val="24"/>
-        </w:rPr>
-      </w:pPr>
-      <w:r>
-        <w:rPr>
-          <w:i w:val="0"/>
-          <w:color w:val="6E6E6E"/>
-        </w:rPr>
-        <w:t>●</w:t>
-      </w:r>
-      <w:r>
-        <w:rPr>
-          <w:i w:val="0"/>
-        </w:rPr>
-        <w:t xml:space="preserve"> simple paths</w:t>
-      </w:r>
-    </w:p>
-    <w:p>
-      <w:pPr>
-        <w:pStyle w:val="Text"/>
-        <w:spacing w:before="0" w:after="300"/>
-        <w:ind w:left="200"/>
-      </w:pPr>
-      <w:r>
-        <w:rPr>
-          <w:b/>
-          <w:bCs/>
-        </w:rPr>
-        <w:t xml:space="preserve">Created: </w:t>
-      </w:r>
-      <w:r>
-        <w:t xml:space="preserve">7/31/17 by dyg, </w:t>
-      </w:r>
-      <w:r>
-        <w:rPr>
-          <w:b/>
-          <w:bCs/>
-        </w:rPr>
-        <w:t xml:space="preserve">Modified: </w:t>
-      </w:r>
-      <w:r>
-        <w:t>8/1/17 by dyg</w:t>
-      </w:r>
-    </w:p>
-    <w:p>
-      <w:pPr>
-        <w:pStyle w:val="Heading1"/>
-        <w:keepNext w:val="0"/>
-        <w:spacing w:before="0" w:after="120"/>
-        <w:outlineLvl w:val="9"/>
-        <w:rPr>
-          <w:b/>
-          <w:bCs/>
-          <w:sz w:val="24"/>
-          <w:szCs w:val="24"/>
-        </w:rPr>
-      </w:pPr>
-      <w:r>
-        <w:rPr>
-          <w:i w:val="0"/>
-        </w:rPr>
-        <w:t>○ single rotation</w:t>
-      </w:r>
-    </w:p>
-    <w:p>
-      <w:pPr>
-        <w:pStyle w:val="Text"/>
-        <w:spacing w:before="0" w:after="300"/>
-        <w:ind w:left="200"/>
-      </w:pPr>
-      <w:r>
-        <w:rPr>
-          <w:b/>
-          <w:bCs/>
-        </w:rPr>
-        <w:t xml:space="preserve">Created: </w:t>
-      </w:r>
-      <w:r>
-        <w:t xml:space="preserve">8/10/17 by dyg, </w:t>
-      </w:r>
-      <w:r>
-        <w:rPr>
-          <w:b/>
-          <w:bCs/>
-        </w:rPr>
-        <w:t xml:space="preserve">Modified: </w:t>
-      </w:r>
-      <w:r>
-        <w:t>8/10/17 by dyg</w:t>
-      </w:r>
-    </w:p>
-    <w:p>
-      <w:pPr>
-        <w:pStyle w:val="Heading1"/>
-        <w:keepNext w:val="0"/>
-        <w:spacing w:before="0" w:after="120"/>
-        <w:outlineLvl w:val="9"/>
-        <w:rPr>
-          <w:b/>
-          <w:bCs/>
-          <w:sz w:val="24"/>
-          <w:szCs w:val="24"/>
-        </w:rPr>
-      </w:pPr>
-      <w:r>
-        <w:rPr>
-          <w:i w:val="0"/>
           <w:color w:val="006EFF"/>
         </w:rPr>
         <w:t>●</w:t>
@@ -9504,7 +7272,7 @@
               <a:graphicData uri="http://schemas.openxmlformats.org/drawingml/2006/picture">
                 <pic:pic xmlns:pic="http://schemas.openxmlformats.org/drawingml/2006/picture">
                   <pic:nvPicPr>
-                    <pic:cNvPr id="1948760456" name=""/>
+                    <pic:cNvPr id="1405666848" name=""/>
                     <pic:cNvPicPr/>
                   </pic:nvPicPr>
                   <pic:blipFill>
@@ -9650,7 +7418,7 @@
               <a:graphicData uri="http://schemas.openxmlformats.org/drawingml/2006/picture">
                 <pic:pic xmlns:pic="http://schemas.openxmlformats.org/drawingml/2006/picture">
                   <pic:nvPicPr>
-                    <pic:cNvPr id="1145660458" name=""/>
+                    <pic:cNvPr id="1978155671" name=""/>
                     <pic:cNvPicPr/>
                   </pic:nvPicPr>
                   <pic:blipFill>
@@ -9724,60 +7492,6 @@
       <w:r>
         <w:rPr>
           <w:i w:val="0"/>
-          <w:color w:val="6E6E6E"/>
-        </w:rPr>
-        <w:t>●</w:t>
-      </w:r>
-      <w:r>
-        <w:rPr>
-          <w:i w:val="0"/>
-        </w:rPr>
-        <w:t xml:space="preserve"> stable sorting</w:t>
-      </w:r>
-    </w:p>
-    <w:p>
-      <w:pPr>
-        <w:pStyle w:val="Text"/>
-        <w:spacing w:before="0" w:after="300"/>
-        <w:ind w:left="200"/>
-      </w:pPr>
-      <w:r>
-        <w:rPr>
-          <w:b/>
-          <w:bCs/>
-        </w:rPr>
-        <w:t xml:space="preserve">Created: </w:t>
-      </w:r>
-      <w:r>
-        <w:t xml:space="preserve">7/25/17 by dyg, </w:t>
-      </w:r>
-      <w:r>
-        <w:rPr>
-          <w:b/>
-          <w:bCs/>
-        </w:rPr>
-        <w:t xml:space="preserve">Modified: </w:t>
-      </w:r>
-      <w:r>
-        <w:t>8/1/17 by dyg</w:t>
-      </w:r>
-    </w:p>
-    <w:p>
-      <w:pPr>
-        <w:pStyle w:val="Heading1"/>
-        <w:keepNext w:val="0"/>
-        <w:spacing w:before="0" w:after="120"/>
-        <w:outlineLvl w:val="9"/>
-        <w:rPr>
-          <w:b/>
-          <w:bCs/>
-          <w:sz w:val="24"/>
-          <w:szCs w:val="24"/>
-        </w:rPr>
-      </w:pPr>
-      <w:r>
-        <w:rPr>
-          <w:i w:val="0"/>
           <w:color w:val="FF7800"/>
         </w:rPr>
         <w:t>●</w:t>
@@ -9850,7 +7564,7 @@
               <a:graphicData uri="http://schemas.openxmlformats.org/drawingml/2006/picture">
                 <pic:pic xmlns:pic="http://schemas.openxmlformats.org/drawingml/2006/picture">
                   <pic:nvPicPr>
-                    <pic:cNvPr id="411472628" name=""/>
+                    <pic:cNvPr id="460282317" name=""/>
                     <pic:cNvPicPr/>
                   </pic:nvPicPr>
                   <pic:blipFill>
@@ -9924,60 +7638,6 @@
       <w:r>
         <w:rPr>
           <w:i w:val="0"/>
-          <w:color w:val="6E6E6E"/>
-        </w:rPr>
-        <w:t>●</w:t>
-      </w:r>
-      <w:r>
-        <w:rPr>
-          <w:i w:val="0"/>
-        </w:rPr>
-        <w:t xml:space="preserve"> stopping rule</w:t>
-      </w:r>
-    </w:p>
-    <w:p>
-      <w:pPr>
-        <w:pStyle w:val="Text"/>
-        <w:spacing w:before="0" w:after="300"/>
-        <w:ind w:left="200"/>
-      </w:pPr>
-      <w:r>
-        <w:rPr>
-          <w:b/>
-          <w:bCs/>
-        </w:rPr>
-        <w:t xml:space="preserve">Created: </w:t>
-      </w:r>
-      <w:r>
-        <w:t xml:space="preserve">8/1/17 by dyg, </w:t>
-      </w:r>
-      <w:r>
-        <w:rPr>
-          <w:b/>
-          <w:bCs/>
-        </w:rPr>
-        <w:t xml:space="preserve">Modified: </w:t>
-      </w:r>
-      <w:r>
-        <w:t>8/1/17 by dyg</w:t>
-      </w:r>
-    </w:p>
-    <w:p>
-      <w:pPr>
-        <w:pStyle w:val="Heading1"/>
-        <w:keepNext w:val="0"/>
-        <w:spacing w:before="0" w:after="120"/>
-        <w:outlineLvl w:val="9"/>
-        <w:rPr>
-          <w:b/>
-          <w:bCs/>
-          <w:sz w:val="24"/>
-          <w:szCs w:val="24"/>
-        </w:rPr>
-      </w:pPr>
-      <w:r>
-        <w:rPr>
-          <w:i w:val="0"/>
           <w:color w:val="006EFF"/>
         </w:rPr>
         <w:t>●</w:t>
@@ -10050,7 +7710,7 @@
               <a:graphicData uri="http://schemas.openxmlformats.org/drawingml/2006/picture">
                 <pic:pic xmlns:pic="http://schemas.openxmlformats.org/drawingml/2006/picture">
                   <pic:nvPicPr>
-                    <pic:cNvPr id="412897040" name=""/>
+                    <pic:cNvPr id="271844355" name=""/>
                     <pic:cNvPicPr/>
                   </pic:nvPicPr>
                   <pic:blipFill>
@@ -10196,7 +7856,7 @@
               <a:graphicData uri="http://schemas.openxmlformats.org/drawingml/2006/picture">
                 <pic:pic xmlns:pic="http://schemas.openxmlformats.org/drawingml/2006/picture">
                   <pic:nvPicPr>
-                    <pic:cNvPr id="1893950430" name=""/>
+                    <pic:cNvPr id="1637551015" name=""/>
                     <pic:cNvPicPr/>
                   </pic:nvPicPr>
                   <pic:blipFill>
@@ -10252,222 +7912,6 @@
       </w:pPr>
       <w:r>
         <w:t>The content is explicitly displayed in a Table</w:t>
-      </w:r>
-    </w:p>
-    <w:p>
-      <w:pPr>
-        <w:pStyle w:val="Heading1"/>
-        <w:keepNext w:val="0"/>
-        <w:spacing w:before="0" w:after="120"/>
-        <w:outlineLvl w:val="9"/>
-        <w:rPr>
-          <w:b/>
-          <w:bCs/>
-          <w:sz w:val="24"/>
-          <w:szCs w:val="24"/>
-        </w:rPr>
-      </w:pPr>
-      <w:r>
-        <w:rPr>
-          <w:i w:val="0"/>
-          <w:color w:val="000000"/>
-        </w:rPr>
-        <w:t>●</w:t>
-      </w:r>
-      <w:r>
-        <w:rPr>
-          <w:i w:val="0"/>
-        </w:rPr>
-        <w:t xml:space="preserve"> Thesis Topic</w:t>
-      </w:r>
-    </w:p>
-    <w:p>
-      <w:pPr>
-        <w:pStyle w:val="Text"/>
-        <w:spacing w:before="0" w:after="300"/>
-        <w:ind w:left="200"/>
-      </w:pPr>
-      <w:r>
-        <w:rPr>
-          <w:b/>
-          <w:bCs/>
-        </w:rPr>
-        <w:t xml:space="preserve">Created: </w:t>
-      </w:r>
-      <w:r>
-        <w:t xml:space="preserve">7/24/17 by dyg, </w:t>
-      </w:r>
-      <w:r>
-        <w:rPr>
-          <w:b/>
-          <w:bCs/>
-        </w:rPr>
-        <w:t xml:space="preserve">Modified: </w:t>
-      </w:r>
-      <w:r>
-        <w:t>8/8/17 by dyg</w:t>
-      </w:r>
-    </w:p>
-    <w:p>
-      <w:pPr>
-        <w:pStyle w:val="Heading1"/>
-        <w:keepNext w:val="0"/>
-        <w:spacing w:before="0" w:after="120"/>
-        <w:outlineLvl w:val="9"/>
-        <w:rPr>
-          <w:b/>
-          <w:bCs/>
-          <w:sz w:val="24"/>
-          <w:szCs w:val="24"/>
-        </w:rPr>
-      </w:pPr>
-      <w:r>
-        <w:rPr>
-          <w:i w:val="0"/>
-          <w:color w:val="6E6E6E"/>
-        </w:rPr>
-        <w:t>●</w:t>
-      </w:r>
-      <w:r>
-        <w:rPr>
-          <w:i w:val="0"/>
-        </w:rPr>
-        <w:t xml:space="preserve"> undirected graph</w:t>
-      </w:r>
-    </w:p>
-    <w:p>
-      <w:pPr>
-        <w:pStyle w:val="Text"/>
-        <w:spacing w:before="0" w:after="300"/>
-        <w:ind w:left="200"/>
-      </w:pPr>
-      <w:r>
-        <w:rPr>
-          <w:b/>
-          <w:bCs/>
-        </w:rPr>
-        <w:t xml:space="preserve">Created: </w:t>
-      </w:r>
-      <w:r>
-        <w:t xml:space="preserve">7/24/17 by dyg, </w:t>
-      </w:r>
-      <w:r>
-        <w:rPr>
-          <w:b/>
-          <w:bCs/>
-        </w:rPr>
-        <w:t xml:space="preserve">Modified: </w:t>
-      </w:r>
-      <w:r>
-        <w:t>8/1/17 by dyg</w:t>
-      </w:r>
-    </w:p>
-    <w:p>
-      <w:pPr>
-        <w:pStyle w:val="Heading1"/>
-        <w:keepNext w:val="0"/>
-        <w:spacing w:before="0" w:after="120"/>
-        <w:outlineLvl w:val="9"/>
-        <w:rPr>
-          <w:b/>
-          <w:bCs/>
-          <w:sz w:val="24"/>
-          <w:szCs w:val="24"/>
-        </w:rPr>
-      </w:pPr>
-      <w:r>
-        <w:rPr>
-          <w:i w:val="0"/>
-          <w:color w:val="6E6E6E"/>
-        </w:rPr>
-        <w:t>●</w:t>
-      </w:r>
-      <w:r>
-        <w:rPr>
-          <w:i w:val="0"/>
-        </w:rPr>
-        <w:t xml:space="preserve"> unvisited</w:t>
-      </w:r>
-    </w:p>
-    <w:p>
-      <w:pPr>
-        <w:pStyle w:val="Text"/>
-        <w:spacing w:before="0" w:after="300"/>
-        <w:ind w:left="200"/>
-      </w:pPr>
-      <w:r>
-        <w:rPr>
-          <w:b/>
-          <w:bCs/>
-        </w:rPr>
-        <w:t xml:space="preserve">Created: </w:t>
-      </w:r>
-      <w:r>
-        <w:t xml:space="preserve">7/24/17 by dyg, </w:t>
-      </w:r>
-      <w:r>
-        <w:rPr>
-          <w:b/>
-          <w:bCs/>
-        </w:rPr>
-        <w:t xml:space="preserve">Modified: </w:t>
-      </w:r>
-      <w:r>
-        <w:t>8/1/17 by dyg</w:t>
-      </w:r>
-    </w:p>
-    <w:p>
-      <w:pPr>
-        <w:pStyle w:val="Heading1"/>
-        <w:keepNext w:val="0"/>
-        <w:spacing w:before="0" w:after="120"/>
-        <w:outlineLvl w:val="9"/>
-        <w:rPr>
-          <w:b/>
-          <w:bCs/>
-          <w:sz w:val="24"/>
-          <w:szCs w:val="24"/>
-        </w:rPr>
-      </w:pPr>
-      <w:r>
-        <w:rPr>
-          <w:i w:val="0"/>
-          <w:color w:val="6E6E6E"/>
-        </w:rPr>
-        <w:t>●</w:t>
-      </w:r>
-      <w:r>
-        <w:rPr>
-          <w:i w:val="0"/>
-        </w:rPr>
-        <w:t xml:space="preserve"> weighted</w:t>
-      </w:r>
-    </w:p>
-    <w:p>
-      <w:pPr>
-        <w:pStyle w:val="Text"/>
-        <w:spacing w:before="0" w:after="300"/>
-        <w:ind w:left="200"/>
-      </w:pPr>
-      <w:r>
-        <w:rPr>
-          <w:b/>
-          <w:bCs/>
-        </w:rPr>
-        <w:t xml:space="preserve">Created: </w:t>
-      </w:r>
-      <w:r>
-        <w:t xml:space="preserve">7/24/17 by dyg, </w:t>
-      </w:r>
-      <w:r>
-        <w:rPr>
-          <w:b/>
-          <w:bCs/>
-        </w:rPr>
-        <w:t xml:space="preserve">Modified: </w:t>
-      </w:r>
-      <w:r>
-        <w:t>8/1/17 by dyg</w:t>
       </w:r>
     </w:p>
     <w:sectPr>

</xml_diff>